<commit_message>
Iterate through different cities
</commit_message>
<xml_diff>
--- a/Memoria.docx
+++ b/Memoria.docx
@@ -43,8 +43,36 @@
           <w:sz w:val="32"/>
           <w:szCs w:val="20"/>
         </w:rPr>
-        <w:t>INTEGRANTES: Gerard Alcalde y Guillem Rochina</w:t>
-      </w:r>
+        <w:t xml:space="preserve">INTEGRANTES: Gerard </w:t>
+      </w:r>
+      <w:proofErr w:type="gramStart"/>
+      <w:r>
+        <w:rPr>
+          <w:b/>
+          <w:sz w:val="32"/>
+          <w:szCs w:val="20"/>
+        </w:rPr>
+        <w:t>Alcalde</w:t>
+      </w:r>
+      <w:proofErr w:type="gramEnd"/>
+      <w:r>
+        <w:rPr>
+          <w:b/>
+          <w:sz w:val="32"/>
+          <w:szCs w:val="20"/>
+        </w:rPr>
+        <w:t xml:space="preserve"> y Guillem </w:t>
+      </w:r>
+      <w:proofErr w:type="spellStart"/>
+      <w:r>
+        <w:rPr>
+          <w:b/>
+          <w:sz w:val="32"/>
+          <w:szCs w:val="20"/>
+        </w:rPr>
+        <w:t>Rochina</w:t>
+      </w:r>
+      <w:proofErr w:type="spellEnd"/>
     </w:p>
     <w:p>
       <w:pPr>
@@ -159,7 +187,21 @@
         <w:rPr>
           <w:color w:val="auto"/>
         </w:rPr>
-        <w:t>, ¿Cómo funciona Booking?</w:t>
+        <w:t xml:space="preserve">, ¿Cómo funciona </w:t>
+      </w:r>
+      <w:proofErr w:type="spellStart"/>
+      <w:r>
+        <w:rPr>
+          <w:color w:val="auto"/>
+        </w:rPr>
+        <w:t>Booking</w:t>
+      </w:r>
+      <w:proofErr w:type="spellEnd"/>
+      <w:r>
+        <w:rPr>
+          <w:color w:val="auto"/>
+        </w:rPr>
+        <w:t>?</w:t>
       </w:r>
     </w:p>
     <w:p>
@@ -257,7 +299,21 @@
         <w:rPr>
           <w:color w:val="auto"/>
         </w:rPr>
-        <w:t>cada oferta de alojamiento. ¿Qué elementos son relevantes? ¿Existen algunas características que pueden ser mejoradas para escalar posiciones en los rankings? Estas son preguntas que todo manager de hotel se ha realizado alguna vez en su carrera</w:t>
+        <w:t xml:space="preserve">cada oferta de alojamiento. ¿Qué elementos son relevantes? ¿Existen algunas características que pueden ser mejoradas para escalar posiciones en los rankings? Estas son preguntas que todo </w:t>
+      </w:r>
+      <w:proofErr w:type="gramStart"/>
+      <w:r>
+        <w:rPr>
+          <w:color w:val="auto"/>
+        </w:rPr>
+        <w:t>manager</w:t>
+      </w:r>
+      <w:proofErr w:type="gramEnd"/>
+      <w:r>
+        <w:rPr>
+          <w:color w:val="auto"/>
+        </w:rPr>
+        <w:t xml:space="preserve"> de hotel se ha realizado alguna vez en su carrera</w:t>
       </w:r>
       <w:r>
         <w:rPr>
@@ -294,7 +350,15 @@
         <w:t xml:space="preserve">Título. </w:t>
       </w:r>
       <w:r>
-        <w:t>Definir un título que sea descriptivo para el dataset.</w:t>
+        <w:t xml:space="preserve">Definir un título que sea descriptivo para el </w:t>
+      </w:r>
+      <w:proofErr w:type="spellStart"/>
+      <w:r>
+        <w:t>dataset</w:t>
+      </w:r>
+      <w:proofErr w:type="spellEnd"/>
+      <w:r>
+        <w:t>.</w:t>
       </w:r>
     </w:p>
     <w:p>
@@ -302,6 +366,82 @@
         <w:spacing w:line="360" w:lineRule="auto"/>
         <w:ind w:right="147"/>
       </w:pPr>
+    </w:p>
+    <w:p>
+      <w:pPr>
+        <w:spacing w:line="360" w:lineRule="auto"/>
+        <w:ind w:right="147"/>
+        <w:rPr>
+          <w:color w:val="auto"/>
+        </w:rPr>
+      </w:pPr>
+      <w:r>
+        <w:rPr>
+          <w:color w:val="auto"/>
+        </w:rPr>
+        <w:lastRenderedPageBreak/>
+        <w:t xml:space="preserve">Antes de definir el título del </w:t>
+      </w:r>
+      <w:proofErr w:type="spellStart"/>
+      <w:r>
+        <w:rPr>
+          <w:color w:val="auto"/>
+        </w:rPr>
+        <w:t>dataset</w:t>
+      </w:r>
+      <w:proofErr w:type="spellEnd"/>
+      <w:r>
+        <w:rPr>
+          <w:color w:val="auto"/>
+        </w:rPr>
+        <w:t xml:space="preserve"> hay que conocer cuál será la información que se almacenará en este. Esta información corresponderá a los principales hoteles en un conjunto de ciudades para unas fechas seleccionadas. Dado que esta información depende de la fecha de búsqueda, el título se deberá modificar en función de la fecha en la que se realice la búsqueda.</w:t>
+      </w:r>
+    </w:p>
+    <w:p>
+      <w:pPr>
+        <w:spacing w:line="360" w:lineRule="auto"/>
+        <w:ind w:right="147"/>
+        <w:rPr>
+          <w:color w:val="auto"/>
+        </w:rPr>
+      </w:pPr>
+      <w:r>
+        <w:rPr>
+          <w:color w:val="auto"/>
+        </w:rPr>
+        <w:t xml:space="preserve">Por tanto, el título del </w:t>
+      </w:r>
+      <w:proofErr w:type="spellStart"/>
+      <w:r>
+        <w:rPr>
+          <w:color w:val="auto"/>
+        </w:rPr>
+        <w:t>dataset</w:t>
+      </w:r>
+      <w:proofErr w:type="spellEnd"/>
+      <w:r>
+        <w:rPr>
+          <w:color w:val="auto"/>
+        </w:rPr>
+        <w:t xml:space="preserve"> será:</w:t>
+      </w:r>
+    </w:p>
+    <w:p>
+      <w:pPr>
+        <w:spacing w:line="360" w:lineRule="auto"/>
+        <w:ind w:right="147"/>
+        <w:rPr>
+          <w:color w:val="auto"/>
+        </w:rPr>
+      </w:pPr>
+      <w:r>
+        <w:rPr>
+          <w:i/>
+          <w:iCs/>
+          <w:color w:val="auto"/>
+        </w:rPr>
+        <w:t>Ofertas_alojamiento_vacacional_dd-mm-aaaa_dd-mm-aaaa.csv</w:t>
+      </w:r>
     </w:p>
     <w:p>
       <w:pPr>
@@ -340,7 +480,21 @@
         <w:rPr>
           <w:b/>
         </w:rPr>
-        <w:t xml:space="preserve">Descripción del dataset. </w:t>
+        <w:t xml:space="preserve">Descripción del </w:t>
+      </w:r>
+      <w:proofErr w:type="spellStart"/>
+      <w:r>
+        <w:rPr>
+          <w:b/>
+        </w:rPr>
+        <w:t>dataset</w:t>
+      </w:r>
+      <w:proofErr w:type="spellEnd"/>
+      <w:r>
+        <w:rPr>
+          <w:b/>
+        </w:rPr>
+        <w:t xml:space="preserve">. </w:t>
       </w:r>
       <w:r>
         <w:t>Desarrollar una descripción breve del conjunto de datos que se ha extraído. Es necesario que esta descripción tenga sentido con el título elegido.</w:t>
@@ -368,7 +522,15 @@
         <w:t xml:space="preserve">Representación gráfica. </w:t>
       </w:r>
       <w:r>
-        <w:t>Dibujar un esquema o diagrama que identifique el dataset visualmente y el proyecto elegido.</w:t>
+        <w:t xml:space="preserve">Dibujar un esquema o diagrama que identifique el </w:t>
+      </w:r>
+      <w:proofErr w:type="spellStart"/>
+      <w:r>
+        <w:t>dataset</w:t>
+      </w:r>
+      <w:proofErr w:type="spellEnd"/>
+      <w:r>
+        <w:t xml:space="preserve"> visualmente y el proyecto elegido.</w:t>
       </w:r>
     </w:p>
     <w:p>
@@ -393,7 +555,15 @@
         <w:t xml:space="preserve">Contenido. </w:t>
       </w:r>
       <w:r>
-        <w:t>Explicar los campos que incluye el dataset y el periodo de tiempo de los datos.</w:t>
+        <w:t xml:space="preserve">Explicar los campos que incluye el </w:t>
+      </w:r>
+      <w:proofErr w:type="spellStart"/>
+      <w:r>
+        <w:t>dataset</w:t>
+      </w:r>
+      <w:proofErr w:type="spellEnd"/>
+      <w:r>
+        <w:t xml:space="preserve"> y el periodo de tiempo de los datos.</w:t>
       </w:r>
     </w:p>
     <w:p>
@@ -418,7 +588,15 @@
         <w:t xml:space="preserve">Propietario. </w:t>
       </w:r>
       <w:r>
-        <w:t>Presentar al propietario del conjunto de datos. Es necesario incluir citas de análisis anteriores o, en caso de no haberlas, justificar esta búsqueda con análisis similares. Justificar qué pasos se han seguido para actuar de acuerdo a los principios éticos y legales en el contexto del proyecto.</w:t>
+        <w:t xml:space="preserve">Presentar al propietario del conjunto de datos. Es necesario incluir citas de análisis anteriores o, en caso de no haberlas, justificar esta búsqueda con análisis similares. Justificar qué pasos se han seguido para actuar </w:t>
+      </w:r>
+      <w:proofErr w:type="gramStart"/>
+      <w:r>
+        <w:t>de acuerdo a</w:t>
+      </w:r>
+      <w:proofErr w:type="gramEnd"/>
+      <w:r>
+        <w:t xml:space="preserve"> los principios éticos y legales en el contexto del proyecto.</w:t>
       </w:r>
     </w:p>
     <w:p>
@@ -468,7 +646,15 @@
         <w:t xml:space="preserve">Licencia. </w:t>
       </w:r>
       <w:r>
-        <w:t xml:space="preserve">Seleccionar una licencia adecuada para el dataset resultante y justificar el motivo de su elección. </w:t>
+        <w:t xml:space="preserve">Seleccionar una licencia adecuada para el </w:t>
+      </w:r>
+      <w:proofErr w:type="spellStart"/>
+      <w:r>
+        <w:t>dataset</w:t>
+      </w:r>
+      <w:proofErr w:type="spellEnd"/>
+      <w:r>
+        <w:t xml:space="preserve"> resultante y justificar el motivo de su elección. </w:t>
       </w:r>
     </w:p>
     <w:p>
@@ -508,20 +694,74 @@
         <w:spacing w:after="312" w:line="360" w:lineRule="auto"/>
         <w:ind w:right="147" w:hanging="360"/>
       </w:pPr>
-      <w:r>
-        <w:rPr>
-          <w:b/>
-        </w:rPr>
-        <w:t xml:space="preserve">Dataset. </w:t>
-      </w:r>
-      <w:r>
-        <w:t xml:space="preserve">Publicar el dataset obtenido en formato CSV en Zenodo, incluyendo una breve descripción. Obtener y adjuntar el enlace del DOI del dataset (https://doi.org/…). El dataset también deberá incluirse en la carpeta </w:t>
-      </w:r>
-      <w:r>
-        <w:rPr>
-          <w:b/>
-        </w:rPr>
-        <w:t xml:space="preserve">/dataset </w:t>
+      <w:proofErr w:type="spellStart"/>
+      <w:r>
+        <w:rPr>
+          <w:b/>
+        </w:rPr>
+        <w:t>Dataset</w:t>
+      </w:r>
+      <w:proofErr w:type="spellEnd"/>
+      <w:r>
+        <w:rPr>
+          <w:b/>
+        </w:rPr>
+        <w:t xml:space="preserve">. </w:t>
+      </w:r>
+      <w:r>
+        <w:t xml:space="preserve">Publicar el </w:t>
+      </w:r>
+      <w:proofErr w:type="spellStart"/>
+      <w:r>
+        <w:t>dataset</w:t>
+      </w:r>
+      <w:proofErr w:type="spellEnd"/>
+      <w:r>
+        <w:t xml:space="preserve"> obtenido en formato CSV en </w:t>
+      </w:r>
+      <w:proofErr w:type="spellStart"/>
+      <w:r>
+        <w:t>Zenodo</w:t>
+      </w:r>
+      <w:proofErr w:type="spellEnd"/>
+      <w:r>
+        <w:t xml:space="preserve">, incluyendo una breve descripción. Obtener y adjuntar el enlace del DOI del </w:t>
+      </w:r>
+      <w:proofErr w:type="spellStart"/>
+      <w:r>
+        <w:t>dataset</w:t>
+      </w:r>
+      <w:proofErr w:type="spellEnd"/>
+      <w:r>
+        <w:t xml:space="preserve"> (https://doi.org/…). El </w:t>
+      </w:r>
+      <w:proofErr w:type="spellStart"/>
+      <w:r>
+        <w:t>dataset</w:t>
+      </w:r>
+      <w:proofErr w:type="spellEnd"/>
+      <w:r>
+        <w:t xml:space="preserve"> también deberá incluirse en la carpeta </w:t>
+      </w:r>
+      <w:r>
+        <w:rPr>
+          <w:b/>
+        </w:rPr>
+        <w:t>/</w:t>
+      </w:r>
+      <w:proofErr w:type="spellStart"/>
+      <w:r>
+        <w:rPr>
+          <w:b/>
+        </w:rPr>
+        <w:t>dataset</w:t>
+      </w:r>
+      <w:proofErr w:type="spellEnd"/>
+      <w:r>
+        <w:rPr>
+          <w:b/>
+        </w:rPr>
+        <w:t xml:space="preserve"> </w:t>
       </w:r>
       <w:r>
         <w:t>del repositorio.</w:t>
@@ -540,6 +780,7 @@
         <w:rPr>
           <w:b/>
         </w:rPr>
+        <w:lastRenderedPageBreak/>
         <w:t>Vídeo</w:t>
       </w:r>
       <w:r>
@@ -563,7 +804,6 @@
         <w:tblCellMar>
           <w:top w:w="157" w:type="dxa"/>
           <w:left w:w="115" w:type="dxa"/>
-          <w:bottom w:w="0" w:type="dxa"/>
           <w:right w:w="115" w:type="dxa"/>
         </w:tblCellMar>
         <w:tblLook w:val="04A0" w:firstRow="1" w:lastRow="0" w:firstColumn="1" w:lastColumn="0" w:noHBand="0" w:noVBand="1"/>
@@ -598,7 +838,6 @@
               <w:rPr>
                 <w:b/>
               </w:rPr>
-              <w:lastRenderedPageBreak/>
               <w:t>Contribuciones</w:t>
             </w:r>
           </w:p>
@@ -674,8 +913,21 @@
               <w:jc w:val="center"/>
             </w:pPr>
             <w:r>
-              <w:t>Gerard Alcalde, Guillem Rochina</w:t>
+              <w:t xml:space="preserve">Gerard </w:t>
             </w:r>
+            <w:proofErr w:type="gramStart"/>
+            <w:r>
+              <w:t>Alcalde</w:t>
+            </w:r>
+            <w:proofErr w:type="gramEnd"/>
+            <w:r>
+              <w:t xml:space="preserve">, Guillem </w:t>
+            </w:r>
+            <w:proofErr w:type="spellStart"/>
+            <w:r>
+              <w:t>Rochina</w:t>
+            </w:r>
+            <w:proofErr w:type="spellEnd"/>
           </w:p>
         </w:tc>
       </w:tr>
@@ -723,8 +975,21 @@
               <w:jc w:val="center"/>
             </w:pPr>
             <w:r>
-              <w:t>Gerard Alcalde, Guillem Rochina</w:t>
+              <w:t xml:space="preserve">Gerard </w:t>
             </w:r>
+            <w:proofErr w:type="gramStart"/>
+            <w:r>
+              <w:t>Alcalde</w:t>
+            </w:r>
+            <w:proofErr w:type="gramEnd"/>
+            <w:r>
+              <w:t xml:space="preserve">, Guillem </w:t>
+            </w:r>
+            <w:proofErr w:type="spellStart"/>
+            <w:r>
+              <w:t>Rochina</w:t>
+            </w:r>
+            <w:proofErr w:type="spellEnd"/>
           </w:p>
         </w:tc>
       </w:tr>
@@ -772,8 +1037,21 @@
               <w:jc w:val="center"/>
             </w:pPr>
             <w:r>
-              <w:t>Gerard Alcalde, Guillem Rochina</w:t>
+              <w:t xml:space="preserve">Gerard </w:t>
             </w:r>
+            <w:proofErr w:type="gramStart"/>
+            <w:r>
+              <w:t>Alcalde</w:t>
+            </w:r>
+            <w:proofErr w:type="gramEnd"/>
+            <w:r>
+              <w:t xml:space="preserve">, Guillem </w:t>
+            </w:r>
+            <w:proofErr w:type="spellStart"/>
+            <w:r>
+              <w:t>Rochina</w:t>
+            </w:r>
+            <w:proofErr w:type="spellEnd"/>
           </w:p>
         </w:tc>
       </w:tr>
@@ -819,8 +1097,21 @@
               <w:jc w:val="center"/>
             </w:pPr>
             <w:r>
-              <w:t>Gerard Alcalde, Guillem Rochina</w:t>
+              <w:t xml:space="preserve">Gerard </w:t>
             </w:r>
+            <w:proofErr w:type="gramStart"/>
+            <w:r>
+              <w:t>Alcalde</w:t>
+            </w:r>
+            <w:proofErr w:type="gramEnd"/>
+            <w:r>
+              <w:t xml:space="preserve">, Guillem </w:t>
+            </w:r>
+            <w:proofErr w:type="spellStart"/>
+            <w:r>
+              <w:t>Rochina</w:t>
+            </w:r>
+            <w:proofErr w:type="spellEnd"/>
           </w:p>
         </w:tc>
       </w:tr>
@@ -1522,13 +1813,13 @@
       <w:lang w:eastAsia="es-ES"/>
     </w:rPr>
   </w:style>
-  <w:style w:type="character" w:default="1" w:styleId="DefaultParagraphFont">
+  <w:style w:type="character" w:default="1" w:styleId="Fuentedeprrafopredeter">
     <w:name w:val="Default Paragraph Font"/>
     <w:uiPriority w:val="1"/>
     <w:semiHidden/>
     <w:unhideWhenUsed/>
   </w:style>
-  <w:style w:type="table" w:default="1" w:styleId="TableNormal">
+  <w:style w:type="table" w:default="1" w:styleId="Tablanormal">
     <w:name w:val="Normal Table"/>
     <w:uiPriority w:val="99"/>
     <w:semiHidden/>
@@ -1543,13 +1834,13 @@
       </w:tblCellMar>
     </w:tblPr>
   </w:style>
-  <w:style w:type="numbering" w:default="1" w:styleId="NoList">
+  <w:style w:type="numbering" w:default="1" w:styleId="Sinlista">
     <w:name w:val="No List"/>
     <w:uiPriority w:val="99"/>
     <w:semiHidden/>
     <w:unhideWhenUsed/>
   </w:style>
-  <w:style w:type="paragraph" w:styleId="ListParagraph">
+  <w:style w:type="paragraph" w:styleId="Prrafodelista">
     <w:name w:val="List Paragraph"/>
     <w:basedOn w:val="Normal"/>
     <w:uiPriority w:val="34"/>
@@ -1579,10 +1870,10 @@
       </w:tblCellMar>
     </w:tblPr>
   </w:style>
-  <w:style w:type="paragraph" w:styleId="Header">
+  <w:style w:type="paragraph" w:styleId="Encabezado">
     <w:name w:val="header"/>
     <w:basedOn w:val="Normal"/>
-    <w:link w:val="HeaderChar"/>
+    <w:link w:val="EncabezadoCar"/>
     <w:uiPriority w:val="99"/>
     <w:unhideWhenUsed/>
     <w:rsid w:val="002A4BA4"/>
@@ -1594,10 +1885,10 @@
       <w:spacing w:after="0" w:line="240" w:lineRule="auto"/>
     </w:pPr>
   </w:style>
-  <w:style w:type="character" w:customStyle="1" w:styleId="HeaderChar">
-    <w:name w:val="Header Char"/>
-    <w:basedOn w:val="DefaultParagraphFont"/>
-    <w:link w:val="Header"/>
+  <w:style w:type="character" w:customStyle="1" w:styleId="EncabezadoCar">
+    <w:name w:val="Encabezado Car"/>
+    <w:basedOn w:val="Fuentedeprrafopredeter"/>
+    <w:link w:val="Encabezado"/>
     <w:uiPriority w:val="99"/>
     <w:rsid w:val="002A4BA4"/>
     <w:rPr>
@@ -1606,10 +1897,10 @@
       <w:lang w:eastAsia="es-ES"/>
     </w:rPr>
   </w:style>
-  <w:style w:type="paragraph" w:styleId="Footer">
+  <w:style w:type="paragraph" w:styleId="Piedepgina">
     <w:name w:val="footer"/>
     <w:basedOn w:val="Normal"/>
-    <w:link w:val="FooterChar"/>
+    <w:link w:val="PiedepginaCar"/>
     <w:uiPriority w:val="99"/>
     <w:unhideWhenUsed/>
     <w:rsid w:val="002A4BA4"/>
@@ -1621,10 +1912,10 @@
       <w:spacing w:after="0" w:line="240" w:lineRule="auto"/>
     </w:pPr>
   </w:style>
-  <w:style w:type="character" w:customStyle="1" w:styleId="FooterChar">
-    <w:name w:val="Footer Char"/>
-    <w:basedOn w:val="DefaultParagraphFont"/>
-    <w:link w:val="Footer"/>
+  <w:style w:type="character" w:customStyle="1" w:styleId="PiedepginaCar">
+    <w:name w:val="Pie de página Car"/>
+    <w:basedOn w:val="Fuentedeprrafopredeter"/>
+    <w:link w:val="Piedepgina"/>
     <w:uiPriority w:val="99"/>
     <w:rsid w:val="002A4BA4"/>
     <w:rPr>

</xml_diff>

<commit_message>
Report updated with Dataset and License section
</commit_message>
<xml_diff>
--- a/Memoria.docx
+++ b/Memoria.docx
@@ -44,8 +44,36 @@
           <w:sz w:val="32"/>
           <w:szCs w:val="20"/>
         </w:rPr>
-        <w:t>INTEGRANTES: Gerard Alcalde y Guillem Rochina</w:t>
-      </w:r>
+        <w:t xml:space="preserve">INTEGRANTES: Gerard </w:t>
+      </w:r>
+      <w:proofErr w:type="gramStart"/>
+      <w:r>
+        <w:rPr>
+          <w:b/>
+          <w:sz w:val="32"/>
+          <w:szCs w:val="20"/>
+        </w:rPr>
+        <w:t>Alcalde</w:t>
+      </w:r>
+      <w:proofErr w:type="gramEnd"/>
+      <w:r>
+        <w:rPr>
+          <w:b/>
+          <w:sz w:val="32"/>
+          <w:szCs w:val="20"/>
+        </w:rPr>
+        <w:t xml:space="preserve"> y Guillem </w:t>
+      </w:r>
+      <w:proofErr w:type="spellStart"/>
+      <w:r>
+        <w:rPr>
+          <w:b/>
+          <w:sz w:val="32"/>
+          <w:szCs w:val="20"/>
+        </w:rPr>
+        <w:t>Rochina</w:t>
+      </w:r>
+      <w:proofErr w:type="spellEnd"/>
     </w:p>
     <w:p>
       <w:pPr>
@@ -109,7 +137,14 @@
         <w:rPr>
           <w:color w:val="auto"/>
         </w:rPr>
-        <w:t>un proyecto de scrapin</w:t>
+        <w:t xml:space="preserve">un proyecto de </w:t>
+      </w:r>
+      <w:proofErr w:type="spellStart"/>
+      <w:r>
+        <w:rPr>
+          <w:color w:val="auto"/>
+        </w:rPr>
+        <w:t>scrapin</w:t>
       </w:r>
       <w:r>
         <w:rPr>
@@ -117,6 +152,7 @@
         </w:rPr>
         <w:t>g</w:t>
       </w:r>
+      <w:proofErr w:type="spellEnd"/>
       <w:r>
         <w:rPr>
           <w:color w:val="auto"/>
@@ -203,7 +239,21 @@
         <w:rPr>
           <w:color w:val="auto"/>
         </w:rPr>
-        <w:t>, ¿Cómo funciona Booking?</w:t>
+        <w:t xml:space="preserve">, ¿Cómo funciona </w:t>
+      </w:r>
+      <w:proofErr w:type="spellStart"/>
+      <w:r>
+        <w:rPr>
+          <w:color w:val="auto"/>
+        </w:rPr>
+        <w:t>Booking</w:t>
+      </w:r>
+      <w:proofErr w:type="spellEnd"/>
+      <w:r>
+        <w:rPr>
+          <w:color w:val="auto"/>
+        </w:rPr>
+        <w:t>?</w:t>
       </w:r>
     </w:p>
     <w:p>
@@ -313,7 +363,21 @@
         <w:rPr>
           <w:color w:val="auto"/>
         </w:rPr>
-        <w:t>cada oferta de alojamiento. ¿Qué elementos son relevantes? ¿Existen algunas características que pueden ser mejoradas para escalar posiciones en los rankings? Estas son preguntas que todo manager de hotel se ha realizado alguna vez en su carrera</w:t>
+        <w:t xml:space="preserve">cada oferta de alojamiento. ¿Qué elementos son relevantes? ¿Existen algunas características que pueden ser mejoradas para escalar posiciones en los rankings? Estas son preguntas que todo </w:t>
+      </w:r>
+      <w:proofErr w:type="gramStart"/>
+      <w:r>
+        <w:rPr>
+          <w:color w:val="auto"/>
+        </w:rPr>
+        <w:t>manager</w:t>
+      </w:r>
+      <w:proofErr w:type="gramEnd"/>
+      <w:r>
+        <w:rPr>
+          <w:color w:val="auto"/>
+        </w:rPr>
+        <w:t xml:space="preserve"> de hotel se ha realizado alguna vez en su carrera</w:t>
       </w:r>
       <w:r>
         <w:rPr>
@@ -349,12 +413,26 @@
         <w:rPr>
           <w:color w:val="auto"/>
         </w:rPr>
-        <w:t xml:space="preserve">La dirección del sitio web donde nuestro web scraper inicia su proceso es </w:t>
+        <w:t xml:space="preserve">La dirección del sitio web donde nuestro web </w:t>
+      </w:r>
+      <w:proofErr w:type="spellStart"/>
+      <w:r>
+        <w:rPr>
+          <w:color w:val="auto"/>
+        </w:rPr>
+        <w:t>scraper</w:t>
+      </w:r>
+      <w:proofErr w:type="spellEnd"/>
+      <w:r>
+        <w:rPr>
+          <w:color w:val="auto"/>
+        </w:rPr>
+        <w:t xml:space="preserve"> inicia su proceso es </w:t>
       </w:r>
       <w:hyperlink r:id="rId7" w:history="1">
         <w:r>
           <w:rPr>
-            <w:rStyle w:val="Hyperlink"/>
+            <w:rStyle w:val="Hipervnculo"/>
           </w:rPr>
           <w:t>https://www.booking.com</w:t>
         </w:r>
@@ -377,7 +455,15 @@
         <w:t xml:space="preserve">Título. </w:t>
       </w:r>
       <w:r>
-        <w:t>Definir un título que sea descriptivo para el dataset.</w:t>
+        <w:t xml:space="preserve">Definir un título que sea descriptivo para el </w:t>
+      </w:r>
+      <w:proofErr w:type="spellStart"/>
+      <w:r>
+        <w:t>dataset</w:t>
+      </w:r>
+      <w:proofErr w:type="spellEnd"/>
+      <w:r>
+        <w:t>.</w:t>
       </w:r>
     </w:p>
     <w:p>
@@ -423,7 +509,21 @@
         <w:rPr>
           <w:b/>
         </w:rPr>
-        <w:t xml:space="preserve">Descripción del dataset. </w:t>
+        <w:t xml:space="preserve">Descripción del </w:t>
+      </w:r>
+      <w:proofErr w:type="spellStart"/>
+      <w:r>
+        <w:rPr>
+          <w:b/>
+        </w:rPr>
+        <w:t>dataset</w:t>
+      </w:r>
+      <w:proofErr w:type="spellEnd"/>
+      <w:r>
+        <w:rPr>
+          <w:b/>
+        </w:rPr>
+        <w:t xml:space="preserve">. </w:t>
       </w:r>
       <w:r>
         <w:t>Desarrollar una descripción breve del conjunto de datos que se ha extraído. Es necesario que esta descripción tenga sentido con el título elegido.</w:t>
@@ -450,13 +550,41 @@
         <w:rPr>
           <w:color w:val="auto"/>
         </w:rPr>
-        <w:t>Tal y como se observa en el título, el dataset presenta los datos e indicadores más relevantes de cada uno de los hoteles encontrados en función de determinados criterios de búsqueda.</w:t>
-      </w:r>
-      <w:r>
-        <w:rPr>
-          <w:color w:val="auto"/>
-        </w:rPr>
-        <w:t xml:space="preserve"> En este dataset en concreto presentamos datos para distintas fechas, número de adultos, niños y habitaciones a fin de tener una muestra más amplia e informativa que la que nos daría una búsqueda con tan sólo unos parámetros fijos.</w:t>
+        <w:t xml:space="preserve">Tal y como se observa en el título, el </w:t>
+      </w:r>
+      <w:proofErr w:type="spellStart"/>
+      <w:r>
+        <w:rPr>
+          <w:color w:val="auto"/>
+        </w:rPr>
+        <w:t>dataset</w:t>
+      </w:r>
+      <w:proofErr w:type="spellEnd"/>
+      <w:r>
+        <w:rPr>
+          <w:color w:val="auto"/>
+        </w:rPr>
+        <w:t xml:space="preserve"> presenta los datos e indicadores más relevantes de cada uno de los hoteles encontrados en función de determinados criterios de búsqueda.</w:t>
+      </w:r>
+      <w:r>
+        <w:rPr>
+          <w:color w:val="auto"/>
+        </w:rPr>
+        <w:t xml:space="preserve"> En este </w:t>
+      </w:r>
+      <w:proofErr w:type="spellStart"/>
+      <w:r>
+        <w:rPr>
+          <w:color w:val="auto"/>
+        </w:rPr>
+        <w:t>dataset</w:t>
+      </w:r>
+      <w:proofErr w:type="spellEnd"/>
+      <w:r>
+        <w:rPr>
+          <w:color w:val="auto"/>
+        </w:rPr>
+        <w:t xml:space="preserve"> en concreto presentamos datos para distintas fechas, número de adultos, niños y habitaciones a fin de tener una muestra más amplia e informativa que la que nos daría una búsqueda con tan sólo unos parámetros fijos.</w:t>
       </w:r>
     </w:p>
     <w:p>
@@ -480,7 +608,49 @@
         <w:rPr>
           <w:color w:val="auto"/>
         </w:rPr>
-        <w:t>Dado que el enunciado de la práctica así lo indica, se ha optado por no realizar una limpieza del dataset resultante. Por tanto, encontramos una serie considerable de elementos que dan pie a un proyecto de limpieza bastante elaborado, por ejemplo, nos encontramos con algunas columnas conformadas por listas o diccionarios que a su vez presentan valores dentro de estos, así como datos faltantes en algunos registros del dataset que pueden ser objeto de inputación o eliminación en caso de ser oportuno.</w:t>
+        <w:t xml:space="preserve">Dado que el enunciado de la práctica así lo indica, se ha optado por no realizar una limpieza del </w:t>
+      </w:r>
+      <w:proofErr w:type="spellStart"/>
+      <w:r>
+        <w:rPr>
+          <w:color w:val="auto"/>
+        </w:rPr>
+        <w:t>dataset</w:t>
+      </w:r>
+      <w:proofErr w:type="spellEnd"/>
+      <w:r>
+        <w:rPr>
+          <w:color w:val="auto"/>
+        </w:rPr>
+        <w:t xml:space="preserve"> resultante. Por tanto, encontramos una serie considerable de elementos que dan pie a un proyecto de limpieza bastante elaborado, por ejemplo, nos encontramos con algunas columnas conformadas por listas o diccionarios que a su vez presentan valores dentro de estos, así como datos faltantes en algunos registros del </w:t>
+      </w:r>
+      <w:proofErr w:type="spellStart"/>
+      <w:r>
+        <w:rPr>
+          <w:color w:val="auto"/>
+        </w:rPr>
+        <w:t>dataset</w:t>
+      </w:r>
+      <w:proofErr w:type="spellEnd"/>
+      <w:r>
+        <w:rPr>
+          <w:color w:val="auto"/>
+        </w:rPr>
+        <w:t xml:space="preserve"> que pueden ser objeto de </w:t>
+      </w:r>
+      <w:proofErr w:type="spellStart"/>
+      <w:r>
+        <w:rPr>
+          <w:color w:val="auto"/>
+        </w:rPr>
+        <w:t>inputación</w:t>
+      </w:r>
+      <w:proofErr w:type="spellEnd"/>
+      <w:r>
+        <w:rPr>
+          <w:color w:val="auto"/>
+        </w:rPr>
+        <w:t xml:space="preserve"> o eliminación en caso de ser oportuno.</w:t>
       </w:r>
     </w:p>
     <w:p>
@@ -504,7 +674,21 @@
         <w:rPr>
           <w:color w:val="auto"/>
         </w:rPr>
-        <w:t>Finalmente, cabe destacar que el formato escogido para el fichero resultantes es un csv, pues facilita su tratamiento y compartición.</w:t>
+        <w:t xml:space="preserve">Finalmente, cabe destacar que el formato escogido para el fichero resultantes es un </w:t>
+      </w:r>
+      <w:proofErr w:type="spellStart"/>
+      <w:r>
+        <w:rPr>
+          <w:color w:val="auto"/>
+        </w:rPr>
+        <w:t>csv</w:t>
+      </w:r>
+      <w:proofErr w:type="spellEnd"/>
+      <w:r>
+        <w:rPr>
+          <w:color w:val="auto"/>
+        </w:rPr>
+        <w:t>, pues facilita su tratamiento y compartición.</w:t>
       </w:r>
     </w:p>
     <w:p>
@@ -529,7 +713,15 @@
         <w:t xml:space="preserve">Representación gráfica. </w:t>
       </w:r>
       <w:r>
-        <w:t>Dibujar un esquema o diagrama que identifique el dataset visualmente y el proyecto elegido.</w:t>
+        <w:t xml:space="preserve">Dibujar un esquema o diagrama que identifique el </w:t>
+      </w:r>
+      <w:proofErr w:type="spellStart"/>
+      <w:r>
+        <w:t>dataset</w:t>
+      </w:r>
+      <w:proofErr w:type="spellEnd"/>
+      <w:r>
+        <w:t xml:space="preserve"> visualmente y el proyecto elegido.</w:t>
       </w:r>
     </w:p>
     <w:p>
@@ -579,12 +771,20 @@
         <w:t xml:space="preserve">Contenido. </w:t>
       </w:r>
       <w:r>
-        <w:t>Explicar los campos que incluye el dataset y el periodo de tiempo de los datos.</w:t>
-      </w:r>
-    </w:p>
-    <w:p>
-      <w:pPr>
-        <w:pStyle w:val="ListParagraph"/>
+        <w:t xml:space="preserve">Explicar los campos que incluye el </w:t>
+      </w:r>
+      <w:proofErr w:type="spellStart"/>
+      <w:r>
+        <w:t>dataset</w:t>
+      </w:r>
+      <w:proofErr w:type="spellEnd"/>
+      <w:r>
+        <w:t xml:space="preserve"> y el periodo de tiempo de los datos.</w:t>
+      </w:r>
+    </w:p>
+    <w:p>
+      <w:pPr>
+        <w:pStyle w:val="Prrafodelista"/>
       </w:pPr>
     </w:p>
     <w:p>
@@ -616,171 +816,1621 @@
     </w:p>
     <w:p>
       <w:pPr>
+        <w:pStyle w:val="Prrafodelista"/>
+        <w:numPr>
+          <w:ilvl w:val="0"/>
+          <w:numId w:val="4"/>
+        </w:numPr>
+        <w:spacing w:line="360" w:lineRule="auto"/>
+        <w:ind w:right="147"/>
+        <w:rPr>
+          <w:color w:val="auto"/>
+          <w:lang w:val="en-US"/>
+        </w:rPr>
+      </w:pPr>
+      <w:r>
+        <w:rPr>
+          <w:color w:val="auto"/>
+          <w:lang w:val="en-US"/>
+        </w:rPr>
+        <w:t xml:space="preserve">name (string): </w:t>
+      </w:r>
+      <w:proofErr w:type="spellStart"/>
+      <w:r>
+        <w:rPr>
+          <w:color w:val="auto"/>
+          <w:lang w:val="en-US"/>
+        </w:rPr>
+        <w:t>Nombre</w:t>
+      </w:r>
+      <w:proofErr w:type="spellEnd"/>
+      <w:r>
+        <w:rPr>
+          <w:color w:val="auto"/>
+          <w:lang w:val="en-US"/>
+        </w:rPr>
+        <w:t xml:space="preserve"> del hotel</w:t>
+      </w:r>
+      <w:r>
+        <w:rPr>
+          <w:color w:val="auto"/>
+          <w:lang w:val="en-US"/>
+        </w:rPr>
+        <w:t>.</w:t>
+      </w:r>
+    </w:p>
+    <w:p>
+      <w:pPr>
+        <w:pStyle w:val="Prrafodelista"/>
+        <w:numPr>
+          <w:ilvl w:val="0"/>
+          <w:numId w:val="4"/>
+        </w:numPr>
+        <w:spacing w:line="360" w:lineRule="auto"/>
+        <w:ind w:right="147"/>
+        <w:rPr>
+          <w:color w:val="auto"/>
+        </w:rPr>
+      </w:pPr>
+      <w:proofErr w:type="spellStart"/>
+      <w:r>
+        <w:rPr>
+          <w:color w:val="auto"/>
+        </w:rPr>
+        <w:t>city</w:t>
+      </w:r>
+      <w:proofErr w:type="spellEnd"/>
+      <w:r>
+        <w:rPr>
+          <w:color w:val="auto"/>
+        </w:rPr>
+        <w:t xml:space="preserve"> (</w:t>
+      </w:r>
+      <w:proofErr w:type="spellStart"/>
+      <w:r>
+        <w:rPr>
+          <w:color w:val="auto"/>
+        </w:rPr>
+        <w:t>string</w:t>
+      </w:r>
+      <w:proofErr w:type="spellEnd"/>
+      <w:r>
+        <w:rPr>
+          <w:color w:val="auto"/>
+        </w:rPr>
+        <w:t>): Nombre de la ciudad donde se realiza la búsqueda.</w:t>
+      </w:r>
+    </w:p>
+    <w:p>
+      <w:pPr>
+        <w:pStyle w:val="Prrafodelista"/>
+        <w:numPr>
+          <w:ilvl w:val="0"/>
+          <w:numId w:val="4"/>
+        </w:numPr>
+        <w:spacing w:line="360" w:lineRule="auto"/>
+        <w:ind w:right="147"/>
+        <w:rPr>
+          <w:color w:val="auto"/>
+        </w:rPr>
+      </w:pPr>
+      <w:proofErr w:type="spellStart"/>
+      <w:r>
+        <w:rPr>
+          <w:color w:val="auto"/>
+        </w:rPr>
+        <w:lastRenderedPageBreak/>
+        <w:t>check</w:t>
+      </w:r>
+      <w:proofErr w:type="spellEnd"/>
+      <w:r>
+        <w:rPr>
+          <w:color w:val="auto"/>
+        </w:rPr>
+        <w:t>-in (</w:t>
+      </w:r>
+      <w:proofErr w:type="spellStart"/>
+      <w:r>
+        <w:rPr>
+          <w:color w:val="FF0000"/>
+        </w:rPr>
+        <w:t>string</w:t>
+      </w:r>
+      <w:proofErr w:type="spellEnd"/>
+      <w:r>
+        <w:rPr>
+          <w:color w:val="auto"/>
+        </w:rPr>
+        <w:t xml:space="preserve">): Fecha de entrada al hotel. </w:t>
+      </w:r>
+      <w:r>
+        <w:rPr>
+          <w:color w:val="FF0000"/>
+        </w:rPr>
+        <w:t xml:space="preserve">Actualmente es un </w:t>
+      </w:r>
+      <w:proofErr w:type="spellStart"/>
+      <w:r>
+        <w:rPr>
+          <w:color w:val="FF0000"/>
+        </w:rPr>
+        <w:t>string</w:t>
+      </w:r>
+      <w:proofErr w:type="spellEnd"/>
+      <w:r>
+        <w:rPr>
+          <w:color w:val="FF0000"/>
+        </w:rPr>
+        <w:t xml:space="preserve">, aunque en el procesado de los datos habrá que convertirlo a </w:t>
+      </w:r>
+      <w:proofErr w:type="spellStart"/>
+      <w:r>
+        <w:rPr>
+          <w:color w:val="FF0000"/>
+        </w:rPr>
+        <w:t>datetime</w:t>
+      </w:r>
+      <w:proofErr w:type="spellEnd"/>
+      <w:r>
+        <w:rPr>
+          <w:color w:val="FF0000"/>
+        </w:rPr>
+        <w:t>.</w:t>
+      </w:r>
+    </w:p>
+    <w:p>
+      <w:pPr>
+        <w:pStyle w:val="Prrafodelista"/>
+        <w:numPr>
+          <w:ilvl w:val="0"/>
+          <w:numId w:val="4"/>
+        </w:numPr>
+        <w:spacing w:line="360" w:lineRule="auto"/>
+        <w:ind w:right="147"/>
+        <w:rPr>
+          <w:color w:val="auto"/>
+        </w:rPr>
+      </w:pPr>
+      <w:proofErr w:type="spellStart"/>
+      <w:r>
+        <w:rPr>
+          <w:color w:val="auto"/>
+        </w:rPr>
+        <w:t>Adults</w:t>
+      </w:r>
+      <w:proofErr w:type="spellEnd"/>
+      <w:r>
+        <w:rPr>
+          <w:color w:val="auto"/>
+        </w:rPr>
+        <w:t xml:space="preserve"> (</w:t>
+      </w:r>
+      <w:proofErr w:type="spellStart"/>
+      <w:r>
+        <w:rPr>
+          <w:color w:val="auto"/>
+        </w:rPr>
+        <w:t>int</w:t>
+      </w:r>
+      <w:proofErr w:type="spellEnd"/>
+      <w:r>
+        <w:rPr>
+          <w:color w:val="auto"/>
+        </w:rPr>
+        <w:t>): Número de adultos para los que se realiza la reserva.</w:t>
+      </w:r>
+    </w:p>
+    <w:p>
+      <w:pPr>
+        <w:pStyle w:val="Prrafodelista"/>
+        <w:numPr>
+          <w:ilvl w:val="0"/>
+          <w:numId w:val="4"/>
+        </w:numPr>
+        <w:spacing w:line="360" w:lineRule="auto"/>
+        <w:ind w:right="147"/>
+        <w:rPr>
+          <w:color w:val="auto"/>
+        </w:rPr>
+      </w:pPr>
+      <w:proofErr w:type="spellStart"/>
+      <w:r>
+        <w:rPr>
+          <w:color w:val="auto"/>
+        </w:rPr>
+        <w:t>Children</w:t>
+      </w:r>
+      <w:proofErr w:type="spellEnd"/>
+      <w:r>
+        <w:rPr>
+          <w:color w:val="auto"/>
+        </w:rPr>
+        <w:t xml:space="preserve"> (</w:t>
+      </w:r>
+      <w:proofErr w:type="spellStart"/>
+      <w:r>
+        <w:rPr>
+          <w:color w:val="auto"/>
+        </w:rPr>
+        <w:t>int</w:t>
+      </w:r>
+      <w:proofErr w:type="spellEnd"/>
+      <w:r>
+        <w:rPr>
+          <w:color w:val="auto"/>
+        </w:rPr>
+        <w:t xml:space="preserve">): </w:t>
+      </w:r>
+      <w:r>
+        <w:rPr>
+          <w:color w:val="auto"/>
+        </w:rPr>
+        <w:t>Número de adultos para los que se realiza la reserva.</w:t>
+      </w:r>
+    </w:p>
+    <w:p>
+      <w:pPr>
+        <w:pStyle w:val="Prrafodelista"/>
+        <w:numPr>
+          <w:ilvl w:val="0"/>
+          <w:numId w:val="4"/>
+        </w:numPr>
+        <w:spacing w:line="360" w:lineRule="auto"/>
+        <w:ind w:right="147"/>
+        <w:rPr>
+          <w:color w:val="auto"/>
+        </w:rPr>
+      </w:pPr>
+      <w:proofErr w:type="spellStart"/>
+      <w:r>
+        <w:rPr>
+          <w:color w:val="auto"/>
+        </w:rPr>
+        <w:t>check-out</w:t>
+      </w:r>
+      <w:proofErr w:type="spellEnd"/>
+      <w:r>
+        <w:rPr>
+          <w:color w:val="auto"/>
+        </w:rPr>
+        <w:t xml:space="preserve"> (</w:t>
+      </w:r>
+      <w:proofErr w:type="spellStart"/>
+      <w:r>
+        <w:rPr>
+          <w:color w:val="FF0000"/>
+        </w:rPr>
+        <w:t>string</w:t>
+      </w:r>
+      <w:proofErr w:type="spellEnd"/>
+      <w:r>
+        <w:rPr>
+          <w:color w:val="auto"/>
+        </w:rPr>
+        <w:t>): Fecha de salida del hotel.</w:t>
+      </w:r>
+    </w:p>
+    <w:p>
+      <w:pPr>
+        <w:pStyle w:val="Prrafodelista"/>
+        <w:numPr>
+          <w:ilvl w:val="0"/>
+          <w:numId w:val="4"/>
+        </w:numPr>
+        <w:spacing w:line="360" w:lineRule="auto"/>
+        <w:ind w:right="147"/>
+        <w:rPr>
+          <w:color w:val="auto"/>
+        </w:rPr>
+      </w:pPr>
+      <w:proofErr w:type="spellStart"/>
+      <w:r>
+        <w:rPr>
+          <w:color w:val="auto"/>
+        </w:rPr>
+        <w:t>num_rooms</w:t>
+      </w:r>
+      <w:proofErr w:type="spellEnd"/>
+      <w:r>
+        <w:rPr>
+          <w:color w:val="auto"/>
+        </w:rPr>
+        <w:t xml:space="preserve"> (</w:t>
+      </w:r>
+      <w:proofErr w:type="spellStart"/>
+      <w:r>
+        <w:rPr>
+          <w:color w:val="auto"/>
+        </w:rPr>
+        <w:t>int</w:t>
+      </w:r>
+      <w:proofErr w:type="spellEnd"/>
+      <w:r>
+        <w:rPr>
+          <w:color w:val="auto"/>
+        </w:rPr>
+        <w:t>): Número de habitaciones para la reserva.</w:t>
+      </w:r>
+    </w:p>
+    <w:p>
+      <w:pPr>
+        <w:pStyle w:val="Prrafodelista"/>
+        <w:numPr>
+          <w:ilvl w:val="0"/>
+          <w:numId w:val="4"/>
+        </w:numPr>
+        <w:spacing w:line="360" w:lineRule="auto"/>
+        <w:ind w:right="147"/>
+        <w:rPr>
+          <w:color w:val="auto"/>
+        </w:rPr>
+      </w:pPr>
+      <w:proofErr w:type="spellStart"/>
+      <w:r>
+        <w:rPr>
+          <w:color w:val="auto"/>
+        </w:rPr>
+        <w:t>Address</w:t>
+      </w:r>
+      <w:proofErr w:type="spellEnd"/>
+      <w:r>
+        <w:rPr>
+          <w:color w:val="auto"/>
+        </w:rPr>
+        <w:t xml:space="preserve"> (</w:t>
+      </w:r>
+      <w:proofErr w:type="spellStart"/>
+      <w:r>
+        <w:rPr>
+          <w:color w:val="auto"/>
+        </w:rPr>
+        <w:t>string</w:t>
+      </w:r>
+      <w:proofErr w:type="spellEnd"/>
+      <w:r>
+        <w:rPr>
+          <w:color w:val="auto"/>
+        </w:rPr>
+        <w:t>): Dirección del hotel incluyendo</w:t>
+      </w:r>
+      <w:r>
+        <w:rPr>
+          <w:color w:val="auto"/>
+        </w:rPr>
+        <w:t xml:space="preserve"> calle, número,</w:t>
+      </w:r>
+      <w:r>
+        <w:rPr>
+          <w:color w:val="auto"/>
+        </w:rPr>
+        <w:t xml:space="preserve"> zona de la ciudad,</w:t>
+      </w:r>
+      <w:r>
+        <w:rPr>
+          <w:color w:val="auto"/>
+        </w:rPr>
+        <w:t xml:space="preserve"> código postal, ciudad y país.</w:t>
+      </w:r>
+    </w:p>
+    <w:p>
+      <w:pPr>
+        <w:pStyle w:val="Prrafodelista"/>
+        <w:numPr>
+          <w:ilvl w:val="0"/>
+          <w:numId w:val="4"/>
+        </w:numPr>
+        <w:spacing w:line="360" w:lineRule="auto"/>
+        <w:ind w:right="147"/>
+        <w:rPr>
+          <w:color w:val="auto"/>
+        </w:rPr>
+      </w:pPr>
+      <w:proofErr w:type="spellStart"/>
+      <w:r>
+        <w:rPr>
+          <w:color w:val="auto"/>
+        </w:rPr>
+        <w:t>hotel_coordinates</w:t>
+      </w:r>
+      <w:proofErr w:type="spellEnd"/>
+      <w:r>
+        <w:rPr>
+          <w:color w:val="auto"/>
+        </w:rPr>
+        <w:t xml:space="preserve"> (</w:t>
+      </w:r>
+      <w:proofErr w:type="spellStart"/>
+      <w:r>
+        <w:rPr>
+          <w:color w:val="FF0000"/>
+        </w:rPr>
+        <w:t>string</w:t>
+      </w:r>
+      <w:proofErr w:type="spellEnd"/>
+      <w:r>
+        <w:rPr>
+          <w:color w:val="auto"/>
+        </w:rPr>
+        <w:t>): Coordenadas del hotel formadas por longitud y latitud separadas por una coma.</w:t>
+      </w:r>
+    </w:p>
+    <w:p>
+      <w:pPr>
+        <w:pStyle w:val="Prrafodelista"/>
+        <w:numPr>
+          <w:ilvl w:val="0"/>
+          <w:numId w:val="4"/>
+        </w:numPr>
+        <w:spacing w:line="360" w:lineRule="auto"/>
+        <w:ind w:right="147"/>
+        <w:rPr>
+          <w:color w:val="auto"/>
+        </w:rPr>
+      </w:pPr>
+      <w:proofErr w:type="spellStart"/>
+      <w:r>
+        <w:rPr>
+          <w:color w:val="auto"/>
+        </w:rPr>
+        <w:t>hotel_score</w:t>
+      </w:r>
+      <w:proofErr w:type="spellEnd"/>
+      <w:r>
+        <w:rPr>
+          <w:color w:val="auto"/>
+        </w:rPr>
+        <w:t xml:space="preserve"> (</w:t>
+      </w:r>
+      <w:proofErr w:type="spellStart"/>
+      <w:r>
+        <w:rPr>
+          <w:color w:val="auto"/>
+        </w:rPr>
+        <w:t>float</w:t>
+      </w:r>
+      <w:proofErr w:type="spellEnd"/>
+      <w:r>
+        <w:rPr>
+          <w:color w:val="auto"/>
+        </w:rPr>
+        <w:t>): Puntuación general de</w:t>
+      </w:r>
+      <w:r>
+        <w:rPr>
+          <w:color w:val="auto"/>
+        </w:rPr>
+        <w:t>l hotel.</w:t>
+      </w:r>
+    </w:p>
+    <w:p>
+      <w:pPr>
+        <w:pStyle w:val="Prrafodelista"/>
+        <w:numPr>
+          <w:ilvl w:val="0"/>
+          <w:numId w:val="4"/>
+        </w:numPr>
+        <w:spacing w:line="360" w:lineRule="auto"/>
+        <w:ind w:right="147"/>
+        <w:rPr>
+          <w:color w:val="auto"/>
+          <w:lang w:val="en-US"/>
+        </w:rPr>
+      </w:pPr>
+      <w:proofErr w:type="spellStart"/>
+      <w:r>
+        <w:rPr>
+          <w:color w:val="auto"/>
+        </w:rPr>
+        <w:t>hotel_scores</w:t>
+      </w:r>
+      <w:proofErr w:type="spellEnd"/>
+      <w:r>
+        <w:rPr>
+          <w:color w:val="auto"/>
+        </w:rPr>
+        <w:t xml:space="preserve"> (</w:t>
+      </w:r>
+      <w:proofErr w:type="spellStart"/>
+      <w:r>
+        <w:rPr>
+          <w:color w:val="auto"/>
+        </w:rPr>
+        <w:t>dictionary</w:t>
+      </w:r>
+      <w:proofErr w:type="spellEnd"/>
+      <w:r>
+        <w:rPr>
+          <w:color w:val="auto"/>
+        </w:rPr>
+        <w:t xml:space="preserve">): </w:t>
+      </w:r>
+      <w:r>
+        <w:rPr>
+          <w:color w:val="auto"/>
+        </w:rPr>
+        <w:t>Diccionario que recoge</w:t>
+      </w:r>
+      <w:r>
+        <w:rPr>
+          <w:color w:val="auto"/>
+        </w:rPr>
+        <w:t xml:space="preserve"> </w:t>
+      </w:r>
+      <w:r>
+        <w:rPr>
+          <w:color w:val="auto"/>
+        </w:rPr>
+        <w:t>la p</w:t>
+      </w:r>
+      <w:r>
+        <w:rPr>
+          <w:color w:val="auto"/>
+        </w:rPr>
+        <w:t xml:space="preserve">untuación del hotel para distintas categorías. </w:t>
+      </w:r>
+      <w:r>
+        <w:rPr>
+          <w:color w:val="auto"/>
+          <w:lang w:val="en-US"/>
+        </w:rPr>
+        <w:t xml:space="preserve">Las </w:t>
+      </w:r>
+      <w:proofErr w:type="spellStart"/>
+      <w:r>
+        <w:rPr>
+          <w:color w:val="auto"/>
+          <w:lang w:val="en-US"/>
+        </w:rPr>
+        <w:t>categorías</w:t>
+      </w:r>
+      <w:proofErr w:type="spellEnd"/>
+      <w:r>
+        <w:rPr>
+          <w:color w:val="auto"/>
+          <w:lang w:val="en-US"/>
+        </w:rPr>
+        <w:t xml:space="preserve"> </w:t>
+      </w:r>
+      <w:proofErr w:type="spellStart"/>
+      <w:r>
+        <w:rPr>
+          <w:color w:val="auto"/>
+          <w:lang w:val="en-US"/>
+        </w:rPr>
+        <w:t>incluidas</w:t>
+      </w:r>
+      <w:proofErr w:type="spellEnd"/>
+      <w:r>
+        <w:rPr>
+          <w:color w:val="auto"/>
+          <w:lang w:val="en-US"/>
+        </w:rPr>
+        <w:t xml:space="preserve"> son: </w:t>
+      </w:r>
+      <w:r>
+        <w:rPr>
+          <w:i/>
+          <w:iCs/>
+          <w:color w:val="auto"/>
+          <w:lang w:val="en-US"/>
+        </w:rPr>
+        <w:t>Staff, Facilities, Cleanliness, Comfort, Value for money</w:t>
+      </w:r>
+      <w:r>
+        <w:rPr>
+          <w:i/>
+          <w:iCs/>
+          <w:color w:val="auto"/>
+          <w:lang w:val="en-US"/>
+        </w:rPr>
+        <w:t xml:space="preserve">, Location, Free </w:t>
+      </w:r>
+      <w:proofErr w:type="spellStart"/>
+      <w:r>
+        <w:rPr>
+          <w:i/>
+          <w:iCs/>
+          <w:color w:val="auto"/>
+          <w:lang w:val="en-US"/>
+        </w:rPr>
+        <w:t>WiFi</w:t>
+      </w:r>
+      <w:proofErr w:type="spellEnd"/>
+      <w:r>
+        <w:rPr>
+          <w:i/>
+          <w:iCs/>
+          <w:color w:val="auto"/>
+          <w:lang w:val="en-US"/>
+        </w:rPr>
+        <w:t>.</w:t>
+      </w:r>
+    </w:p>
+    <w:p>
+      <w:pPr>
+        <w:pStyle w:val="Prrafodelista"/>
+        <w:numPr>
+          <w:ilvl w:val="0"/>
+          <w:numId w:val="4"/>
+        </w:numPr>
+        <w:spacing w:line="360" w:lineRule="auto"/>
+        <w:ind w:right="147"/>
+        <w:rPr>
+          <w:color w:val="auto"/>
+        </w:rPr>
+      </w:pPr>
+      <w:proofErr w:type="spellStart"/>
+      <w:r>
+        <w:rPr>
+          <w:color w:val="auto"/>
+        </w:rPr>
+        <w:t>hotel_description</w:t>
+      </w:r>
+      <w:proofErr w:type="spellEnd"/>
+      <w:r>
+        <w:rPr>
+          <w:color w:val="auto"/>
+        </w:rPr>
+        <w:t xml:space="preserve"> (</w:t>
+      </w:r>
+      <w:proofErr w:type="spellStart"/>
+      <w:r>
+        <w:rPr>
+          <w:color w:val="auto"/>
+        </w:rPr>
+        <w:t>list</w:t>
+      </w:r>
+      <w:proofErr w:type="spellEnd"/>
+      <w:r>
+        <w:rPr>
+          <w:color w:val="auto"/>
+        </w:rPr>
+        <w:t xml:space="preserve"> </w:t>
+      </w:r>
+      <w:proofErr w:type="spellStart"/>
+      <w:r>
+        <w:rPr>
+          <w:color w:val="auto"/>
+        </w:rPr>
+        <w:t>of</w:t>
+      </w:r>
+      <w:proofErr w:type="spellEnd"/>
+      <w:r>
+        <w:rPr>
+          <w:color w:val="auto"/>
+        </w:rPr>
+        <w:t xml:space="preserve"> </w:t>
+      </w:r>
+      <w:proofErr w:type="spellStart"/>
+      <w:r>
+        <w:rPr>
+          <w:color w:val="auto"/>
+        </w:rPr>
+        <w:t>strings</w:t>
+      </w:r>
+      <w:proofErr w:type="spellEnd"/>
+      <w:r>
+        <w:rPr>
+          <w:color w:val="auto"/>
+        </w:rPr>
+        <w:t>)</w:t>
+      </w:r>
+      <w:r>
+        <w:rPr>
+          <w:color w:val="auto"/>
+        </w:rPr>
+        <w:t>:</w:t>
+      </w:r>
+      <w:r>
+        <w:rPr>
+          <w:color w:val="auto"/>
+        </w:rPr>
+        <w:t xml:space="preserve"> Lista de textos recogiendo los distintos párrafos de la descripción del hotel.</w:t>
+      </w:r>
+    </w:p>
+    <w:p>
+      <w:pPr>
+        <w:pStyle w:val="Prrafodelista"/>
+        <w:numPr>
+          <w:ilvl w:val="0"/>
+          <w:numId w:val="4"/>
+        </w:numPr>
+        <w:spacing w:line="360" w:lineRule="auto"/>
+        <w:ind w:right="147"/>
+        <w:rPr>
+          <w:color w:val="auto"/>
+        </w:rPr>
+      </w:pPr>
+      <w:proofErr w:type="spellStart"/>
+      <w:r>
+        <w:rPr>
+          <w:color w:val="auto"/>
+        </w:rPr>
+        <w:t>F</w:t>
+      </w:r>
+      <w:r>
+        <w:rPr>
+          <w:color w:val="auto"/>
+        </w:rPr>
+        <w:t>eatures</w:t>
+      </w:r>
+      <w:proofErr w:type="spellEnd"/>
+      <w:r>
+        <w:rPr>
+          <w:color w:val="auto"/>
+        </w:rPr>
+        <w:t xml:space="preserve"> (</w:t>
+      </w:r>
+      <w:proofErr w:type="spellStart"/>
+      <w:r>
+        <w:rPr>
+          <w:color w:val="auto"/>
+        </w:rPr>
+        <w:t>list</w:t>
+      </w:r>
+      <w:proofErr w:type="spellEnd"/>
+      <w:r>
+        <w:rPr>
+          <w:color w:val="auto"/>
+        </w:rPr>
+        <w:t xml:space="preserve"> </w:t>
+      </w:r>
+      <w:proofErr w:type="spellStart"/>
+      <w:r>
+        <w:rPr>
+          <w:color w:val="auto"/>
+        </w:rPr>
+        <w:t>of</w:t>
+      </w:r>
+      <w:proofErr w:type="spellEnd"/>
+      <w:r>
+        <w:rPr>
+          <w:color w:val="auto"/>
+        </w:rPr>
+        <w:t xml:space="preserve"> </w:t>
+      </w:r>
+      <w:proofErr w:type="spellStart"/>
+      <w:r>
+        <w:rPr>
+          <w:color w:val="auto"/>
+        </w:rPr>
+        <w:t>strings</w:t>
+      </w:r>
+      <w:proofErr w:type="spellEnd"/>
+      <w:r>
+        <w:rPr>
+          <w:color w:val="auto"/>
+        </w:rPr>
+        <w:t>)</w:t>
+      </w:r>
+      <w:r>
+        <w:rPr>
+          <w:color w:val="auto"/>
+        </w:rPr>
+        <w:t>:</w:t>
+      </w:r>
+      <w:r>
+        <w:rPr>
+          <w:color w:val="auto"/>
+        </w:rPr>
+        <w:t xml:space="preserve"> Lista de las distintas características del hotel</w:t>
+      </w:r>
+      <w:r>
+        <w:rPr>
+          <w:color w:val="auto"/>
+        </w:rPr>
+        <w:t>.</w:t>
+      </w:r>
+    </w:p>
+    <w:p>
+      <w:pPr>
+        <w:pStyle w:val="Prrafodelista"/>
+        <w:numPr>
+          <w:ilvl w:val="0"/>
+          <w:numId w:val="4"/>
+        </w:numPr>
+        <w:spacing w:line="360" w:lineRule="auto"/>
+        <w:ind w:right="147"/>
+        <w:rPr>
+          <w:color w:val="auto"/>
+        </w:rPr>
+      </w:pPr>
+      <w:proofErr w:type="spellStart"/>
+      <w:r>
+        <w:rPr>
+          <w:color w:val="auto"/>
+        </w:rPr>
+        <w:t>room_data</w:t>
+      </w:r>
+      <w:proofErr w:type="spellEnd"/>
+      <w:r>
+        <w:rPr>
+          <w:color w:val="auto"/>
+        </w:rPr>
+        <w:t xml:space="preserve"> (</w:t>
+      </w:r>
+      <w:proofErr w:type="spellStart"/>
+      <w:r>
+        <w:rPr>
+          <w:color w:val="auto"/>
+        </w:rPr>
+        <w:t>dictionary</w:t>
+      </w:r>
+      <w:proofErr w:type="spellEnd"/>
+      <w:r>
+        <w:rPr>
+          <w:color w:val="auto"/>
+        </w:rPr>
+        <w:t>)</w:t>
+      </w:r>
+      <w:r>
+        <w:rPr>
+          <w:color w:val="auto"/>
+        </w:rPr>
+        <w:t>:</w:t>
+      </w:r>
+      <w:r>
+        <w:rPr>
+          <w:color w:val="auto"/>
+        </w:rPr>
+        <w:t xml:space="preserve"> Diccionario para cada una de las distintas habitaciones disponibles en el hotel los siguientes atributos:</w:t>
+      </w:r>
+    </w:p>
+    <w:p>
+      <w:pPr>
+        <w:pStyle w:val="Prrafodelista"/>
+        <w:numPr>
+          <w:ilvl w:val="1"/>
+          <w:numId w:val="4"/>
+        </w:numPr>
+        <w:spacing w:line="360" w:lineRule="auto"/>
+        <w:ind w:right="147"/>
+        <w:rPr>
+          <w:color w:val="auto"/>
+        </w:rPr>
+      </w:pPr>
+      <w:proofErr w:type="spellStart"/>
+      <w:r>
+        <w:rPr>
+          <w:color w:val="auto"/>
+        </w:rPr>
+        <w:t>room_name</w:t>
+      </w:r>
+      <w:proofErr w:type="spellEnd"/>
+      <w:r>
+        <w:rPr>
+          <w:color w:val="auto"/>
+        </w:rPr>
+        <w:t xml:space="preserve"> (</w:t>
+      </w:r>
+      <w:proofErr w:type="spellStart"/>
+      <w:r>
+        <w:rPr>
+          <w:color w:val="auto"/>
+        </w:rPr>
+        <w:t>string</w:t>
+      </w:r>
+      <w:proofErr w:type="spellEnd"/>
+      <w:r>
+        <w:rPr>
+          <w:color w:val="auto"/>
+        </w:rPr>
+        <w:t>)</w:t>
+      </w:r>
+      <w:r>
+        <w:rPr>
+          <w:color w:val="auto"/>
+        </w:rPr>
+        <w:t>:</w:t>
+      </w:r>
+      <w:r>
+        <w:rPr>
+          <w:color w:val="auto"/>
+        </w:rPr>
+        <w:t xml:space="preserve"> Nombre de la habitación.</w:t>
+      </w:r>
+    </w:p>
+    <w:p>
+      <w:pPr>
+        <w:pStyle w:val="Prrafodelista"/>
+        <w:numPr>
+          <w:ilvl w:val="1"/>
+          <w:numId w:val="4"/>
+        </w:numPr>
+        <w:spacing w:line="360" w:lineRule="auto"/>
+        <w:ind w:right="147"/>
+        <w:rPr>
+          <w:color w:val="auto"/>
+        </w:rPr>
+      </w:pPr>
+      <w:proofErr w:type="spellStart"/>
+      <w:r>
+        <w:rPr>
+          <w:color w:val="auto"/>
+        </w:rPr>
+        <w:t>room_price</w:t>
+      </w:r>
+      <w:proofErr w:type="spellEnd"/>
+      <w:r>
+        <w:rPr>
+          <w:color w:val="auto"/>
+        </w:rPr>
+        <w:t xml:space="preserve"> (</w:t>
+      </w:r>
+      <w:proofErr w:type="spellStart"/>
+      <w:r>
+        <w:rPr>
+          <w:color w:val="auto"/>
+        </w:rPr>
+        <w:t>string</w:t>
+      </w:r>
+      <w:proofErr w:type="spellEnd"/>
+      <w:r>
+        <w:rPr>
+          <w:color w:val="auto"/>
+        </w:rPr>
+        <w:t>)</w:t>
+      </w:r>
+      <w:r>
+        <w:rPr>
+          <w:color w:val="auto"/>
+        </w:rPr>
+        <w:t>:</w:t>
+      </w:r>
+      <w:r>
+        <w:rPr>
+          <w:color w:val="auto"/>
+        </w:rPr>
+        <w:t xml:space="preserve"> Precio de la habitación.</w:t>
+      </w:r>
+    </w:p>
+    <w:p>
+      <w:pPr>
+        <w:pStyle w:val="Prrafodelista"/>
+        <w:numPr>
+          <w:ilvl w:val="1"/>
+          <w:numId w:val="4"/>
+        </w:numPr>
+        <w:spacing w:line="360" w:lineRule="auto"/>
+        <w:ind w:right="147"/>
+        <w:rPr>
+          <w:color w:val="auto"/>
+        </w:rPr>
+      </w:pPr>
+      <w:proofErr w:type="spellStart"/>
+      <w:r>
+        <w:rPr>
+          <w:color w:val="auto"/>
+        </w:rPr>
+        <w:t>room_capacity</w:t>
+      </w:r>
+      <w:proofErr w:type="spellEnd"/>
+      <w:r>
+        <w:rPr>
+          <w:color w:val="auto"/>
+        </w:rPr>
+        <w:t xml:space="preserve"> (</w:t>
+      </w:r>
+      <w:proofErr w:type="spellStart"/>
+      <w:r>
+        <w:rPr>
+          <w:color w:val="auto"/>
+        </w:rPr>
+        <w:t>string</w:t>
+      </w:r>
+      <w:proofErr w:type="spellEnd"/>
+      <w:r>
+        <w:rPr>
+          <w:color w:val="auto"/>
+        </w:rPr>
+        <w:t>)</w:t>
+      </w:r>
+      <w:r>
+        <w:rPr>
+          <w:color w:val="auto"/>
+        </w:rPr>
+        <w:t>:</w:t>
+      </w:r>
+      <w:r>
+        <w:rPr>
+          <w:color w:val="auto"/>
+        </w:rPr>
+        <w:t xml:space="preserve"> Texto con la capacidad de la habitación indicando número de adultos y de niños.</w:t>
+      </w:r>
+    </w:p>
+    <w:p>
+      <w:pPr>
+        <w:pStyle w:val="Prrafodelista"/>
+        <w:numPr>
+          <w:ilvl w:val="1"/>
+          <w:numId w:val="4"/>
+        </w:numPr>
+        <w:spacing w:line="360" w:lineRule="auto"/>
+        <w:ind w:right="147"/>
+        <w:rPr>
+          <w:color w:val="auto"/>
+        </w:rPr>
+      </w:pPr>
+      <w:proofErr w:type="spellStart"/>
+      <w:r>
+        <w:rPr>
+          <w:color w:val="auto"/>
+        </w:rPr>
+        <w:t>room_options</w:t>
+      </w:r>
+      <w:proofErr w:type="spellEnd"/>
+      <w:r>
+        <w:rPr>
+          <w:color w:val="auto"/>
+        </w:rPr>
+        <w:t xml:space="preserve"> (</w:t>
+      </w:r>
+      <w:proofErr w:type="spellStart"/>
+      <w:r>
+        <w:rPr>
+          <w:color w:val="auto"/>
+        </w:rPr>
+        <w:t>list</w:t>
+      </w:r>
+      <w:proofErr w:type="spellEnd"/>
+      <w:r>
+        <w:rPr>
+          <w:color w:val="auto"/>
+        </w:rPr>
+        <w:t xml:space="preserve"> </w:t>
+      </w:r>
+      <w:proofErr w:type="spellStart"/>
+      <w:r>
+        <w:rPr>
+          <w:color w:val="auto"/>
+        </w:rPr>
+        <w:t>of</w:t>
+      </w:r>
+      <w:proofErr w:type="spellEnd"/>
+      <w:r>
+        <w:rPr>
+          <w:color w:val="auto"/>
+        </w:rPr>
+        <w:t xml:space="preserve"> </w:t>
+      </w:r>
+      <w:proofErr w:type="spellStart"/>
+      <w:r>
+        <w:rPr>
+          <w:color w:val="auto"/>
+        </w:rPr>
+        <w:t>strings</w:t>
+      </w:r>
+      <w:proofErr w:type="spellEnd"/>
+      <w:r>
+        <w:rPr>
+          <w:color w:val="auto"/>
+        </w:rPr>
+        <w:t>)</w:t>
+      </w:r>
+      <w:r>
+        <w:rPr>
+          <w:color w:val="auto"/>
+        </w:rPr>
+        <w:t>:</w:t>
+      </w:r>
+      <w:r>
+        <w:rPr>
+          <w:color w:val="auto"/>
+        </w:rPr>
+        <w:t xml:space="preserve"> Lista de opciones del hotel asociadas a la habitaci</w:t>
+      </w:r>
+      <w:r>
+        <w:rPr>
+          <w:color w:val="auto"/>
+        </w:rPr>
+        <w:t xml:space="preserve">ón (cancelación gratuita, tipo de pensión, </w:t>
+      </w:r>
+      <w:proofErr w:type="spellStart"/>
+      <w:r>
+        <w:rPr>
+          <w:color w:val="auto"/>
+        </w:rPr>
+        <w:t>etc</w:t>
+      </w:r>
+      <w:proofErr w:type="spellEnd"/>
+      <w:r>
+        <w:rPr>
+          <w:color w:val="auto"/>
+        </w:rPr>
+        <w:t>)</w:t>
+      </w:r>
+    </w:p>
+    <w:p>
+      <w:pPr>
+        <w:pStyle w:val="Prrafodelista"/>
+        <w:numPr>
+          <w:ilvl w:val="1"/>
+          <w:numId w:val="4"/>
+        </w:numPr>
+        <w:spacing w:line="360" w:lineRule="auto"/>
+        <w:ind w:right="147"/>
+        <w:rPr>
+          <w:color w:val="auto"/>
+        </w:rPr>
+      </w:pPr>
+      <w:proofErr w:type="spellStart"/>
+      <w:r>
+        <w:rPr>
+          <w:color w:val="auto"/>
+        </w:rPr>
+        <w:t>room_facilities</w:t>
+      </w:r>
+      <w:proofErr w:type="spellEnd"/>
+      <w:r>
+        <w:rPr>
+          <w:color w:val="auto"/>
+        </w:rPr>
+        <w:t xml:space="preserve"> (</w:t>
+      </w:r>
+      <w:proofErr w:type="spellStart"/>
+      <w:r>
+        <w:rPr>
+          <w:color w:val="auto"/>
+        </w:rPr>
+        <w:t>list</w:t>
+      </w:r>
+      <w:proofErr w:type="spellEnd"/>
+      <w:r>
+        <w:rPr>
+          <w:color w:val="auto"/>
+        </w:rPr>
+        <w:t xml:space="preserve"> </w:t>
+      </w:r>
+      <w:proofErr w:type="spellStart"/>
+      <w:r>
+        <w:rPr>
+          <w:color w:val="auto"/>
+        </w:rPr>
+        <w:t>of</w:t>
+      </w:r>
+      <w:proofErr w:type="spellEnd"/>
+      <w:r>
+        <w:rPr>
+          <w:color w:val="auto"/>
+        </w:rPr>
+        <w:t xml:space="preserve"> </w:t>
+      </w:r>
+      <w:proofErr w:type="spellStart"/>
+      <w:r>
+        <w:rPr>
+          <w:color w:val="auto"/>
+        </w:rPr>
+        <w:t>strings</w:t>
+      </w:r>
+      <w:proofErr w:type="spellEnd"/>
+      <w:r>
+        <w:rPr>
+          <w:color w:val="auto"/>
+        </w:rPr>
+        <w:t>)</w:t>
+      </w:r>
+      <w:r>
+        <w:rPr>
+          <w:color w:val="auto"/>
+        </w:rPr>
+        <w:t>:</w:t>
+      </w:r>
+      <w:r>
+        <w:rPr>
+          <w:color w:val="auto"/>
+        </w:rPr>
+        <w:t xml:space="preserve"> </w:t>
+      </w:r>
+      <w:r>
+        <w:rPr>
+          <w:color w:val="auto"/>
+        </w:rPr>
+        <w:t>Lista de c</w:t>
+      </w:r>
+      <w:r>
+        <w:rPr>
+          <w:color w:val="auto"/>
+        </w:rPr>
+        <w:t>aracterísticas de la habitación</w:t>
+      </w:r>
+      <w:r>
+        <w:rPr>
+          <w:color w:val="auto"/>
+        </w:rPr>
+        <w:t>.</w:t>
+      </w:r>
+    </w:p>
+    <w:p>
+      <w:pPr>
+        <w:pStyle w:val="Prrafodelista"/>
+        <w:numPr>
+          <w:ilvl w:val="1"/>
+          <w:numId w:val="4"/>
+        </w:numPr>
+        <w:spacing w:line="360" w:lineRule="auto"/>
+        <w:ind w:right="147"/>
+        <w:rPr>
+          <w:color w:val="auto"/>
+        </w:rPr>
+      </w:pPr>
+      <w:proofErr w:type="spellStart"/>
+      <w:r>
+        <w:rPr>
+          <w:color w:val="auto"/>
+        </w:rPr>
+        <w:t>room_bed_type</w:t>
+      </w:r>
+      <w:proofErr w:type="spellEnd"/>
+      <w:r>
+        <w:rPr>
+          <w:color w:val="auto"/>
+        </w:rPr>
+        <w:t xml:space="preserve"> (</w:t>
+      </w:r>
+      <w:proofErr w:type="spellStart"/>
+      <w:r>
+        <w:rPr>
+          <w:color w:val="auto"/>
+        </w:rPr>
+        <w:t>string</w:t>
+      </w:r>
+      <w:proofErr w:type="spellEnd"/>
+      <w:r>
+        <w:rPr>
+          <w:color w:val="auto"/>
+        </w:rPr>
+        <w:t>)</w:t>
+      </w:r>
+      <w:r>
+        <w:rPr>
+          <w:color w:val="auto"/>
+        </w:rPr>
+        <w:t>:</w:t>
+      </w:r>
+      <w:r>
+        <w:rPr>
+          <w:color w:val="auto"/>
+        </w:rPr>
+        <w:t xml:space="preserve"> Tipo de camas en la habit</w:t>
+      </w:r>
+      <w:r>
+        <w:rPr>
+          <w:color w:val="auto"/>
+        </w:rPr>
+        <w:t>ación.</w:t>
+      </w:r>
+    </w:p>
+    <w:p>
+      <w:pPr>
+        <w:pStyle w:val="Prrafodelista"/>
+        <w:numPr>
+          <w:ilvl w:val="0"/>
+          <w:numId w:val="4"/>
+        </w:numPr>
+        <w:spacing w:line="360" w:lineRule="auto"/>
+        <w:ind w:right="147"/>
+        <w:rPr>
+          <w:color w:val="auto"/>
+        </w:rPr>
+      </w:pPr>
+      <w:proofErr w:type="spellStart"/>
+      <w:r>
+        <w:rPr>
+          <w:color w:val="auto"/>
+        </w:rPr>
+        <w:t>page_count</w:t>
+      </w:r>
+      <w:proofErr w:type="spellEnd"/>
+      <w:r>
+        <w:rPr>
+          <w:color w:val="auto"/>
+        </w:rPr>
+        <w:t xml:space="preserve"> (</w:t>
+      </w:r>
+      <w:proofErr w:type="spellStart"/>
+      <w:r>
+        <w:rPr>
+          <w:color w:val="auto"/>
+        </w:rPr>
+        <w:t>int</w:t>
+      </w:r>
+      <w:proofErr w:type="spellEnd"/>
+      <w:r>
+        <w:rPr>
+          <w:color w:val="auto"/>
+        </w:rPr>
+        <w:t>)</w:t>
+      </w:r>
+      <w:r>
+        <w:rPr>
+          <w:color w:val="auto"/>
+        </w:rPr>
+        <w:t>:</w:t>
+      </w:r>
+      <w:r>
+        <w:rPr>
+          <w:color w:val="auto"/>
+        </w:rPr>
+        <w:t xml:space="preserve"> </w:t>
+      </w:r>
+      <w:r>
+        <w:rPr>
+          <w:color w:val="auto"/>
+        </w:rPr>
+        <w:t xml:space="preserve">Posición en la que ha aparecido el hotel al buscar en </w:t>
+      </w:r>
+      <w:proofErr w:type="spellStart"/>
+      <w:r>
+        <w:rPr>
+          <w:color w:val="auto"/>
+        </w:rPr>
+        <w:t>booking</w:t>
+      </w:r>
+      <w:proofErr w:type="spellEnd"/>
+      <w:r>
+        <w:rPr>
+          <w:color w:val="auto"/>
+        </w:rPr>
+        <w:t>.</w:t>
+      </w:r>
+    </w:p>
+    <w:p>
+      <w:pPr>
+        <w:pStyle w:val="Prrafodelista"/>
+        <w:numPr>
+          <w:ilvl w:val="0"/>
+          <w:numId w:val="4"/>
+        </w:numPr>
+        <w:spacing w:line="360" w:lineRule="auto"/>
+        <w:ind w:right="147"/>
+        <w:rPr>
+          <w:color w:val="auto"/>
+        </w:rPr>
+      </w:pPr>
+      <w:proofErr w:type="spellStart"/>
+      <w:r>
+        <w:rPr>
+          <w:color w:val="auto"/>
+        </w:rPr>
+        <w:t>current_page</w:t>
+      </w:r>
+      <w:proofErr w:type="spellEnd"/>
+      <w:r>
+        <w:rPr>
+          <w:color w:val="auto"/>
+        </w:rPr>
+        <w:t xml:space="preserve"> (</w:t>
+      </w:r>
+      <w:proofErr w:type="spellStart"/>
+      <w:r>
+        <w:rPr>
+          <w:color w:val="auto"/>
+        </w:rPr>
+        <w:t>int</w:t>
+      </w:r>
+      <w:proofErr w:type="spellEnd"/>
+      <w:r>
+        <w:rPr>
+          <w:color w:val="auto"/>
+        </w:rPr>
+        <w:t>)</w:t>
+      </w:r>
+      <w:r>
+        <w:rPr>
+          <w:color w:val="auto"/>
+        </w:rPr>
+        <w:t>:</w:t>
+      </w:r>
+      <w:r>
+        <w:rPr>
+          <w:color w:val="auto"/>
+        </w:rPr>
+        <w:t xml:space="preserve"> </w:t>
+      </w:r>
+      <w:r>
+        <w:rPr>
+          <w:color w:val="auto"/>
+        </w:rPr>
+        <w:t xml:space="preserve">Página en la que ha aparecido el hotel al buscar en </w:t>
+      </w:r>
+      <w:proofErr w:type="spellStart"/>
+      <w:r>
+        <w:rPr>
+          <w:color w:val="auto"/>
+        </w:rPr>
+        <w:t>booking</w:t>
+      </w:r>
+      <w:proofErr w:type="spellEnd"/>
+      <w:r>
+        <w:rPr>
+          <w:color w:val="auto"/>
+        </w:rPr>
+        <w:t>.</w:t>
+      </w:r>
+    </w:p>
+    <w:p>
+      <w:pPr>
+        <w:pStyle w:val="Prrafodelista"/>
+        <w:numPr>
+          <w:ilvl w:val="0"/>
+          <w:numId w:val="4"/>
+        </w:numPr>
+        <w:spacing w:line="360" w:lineRule="auto"/>
+        <w:ind w:right="147"/>
+        <w:rPr>
+          <w:color w:val="auto"/>
+        </w:rPr>
+      </w:pPr>
+      <w:proofErr w:type="spellStart"/>
+      <w:r>
+        <w:rPr>
+          <w:color w:val="auto"/>
+        </w:rPr>
+        <w:t>in_page_count</w:t>
+      </w:r>
+      <w:proofErr w:type="spellEnd"/>
+      <w:r>
+        <w:rPr>
+          <w:color w:val="auto"/>
+        </w:rPr>
+        <w:t xml:space="preserve"> (</w:t>
+      </w:r>
+      <w:proofErr w:type="spellStart"/>
+      <w:r>
+        <w:rPr>
+          <w:color w:val="auto"/>
+        </w:rPr>
+        <w:t>int</w:t>
+      </w:r>
+      <w:proofErr w:type="spellEnd"/>
+      <w:r>
+        <w:rPr>
+          <w:color w:val="auto"/>
+        </w:rPr>
+        <w:t>):</w:t>
+      </w:r>
+      <w:r>
+        <w:rPr>
+          <w:color w:val="auto"/>
+        </w:rPr>
+        <w:t xml:space="preserve"> Posición del hotel en la página ac</w:t>
+      </w:r>
+      <w:r>
+        <w:rPr>
+          <w:color w:val="auto"/>
+        </w:rPr>
+        <w:t>tual.</w:t>
+      </w:r>
+    </w:p>
+    <w:p>
+      <w:pPr>
+        <w:pStyle w:val="Prrafodelista"/>
+        <w:numPr>
+          <w:ilvl w:val="0"/>
+          <w:numId w:val="4"/>
+        </w:numPr>
+        <w:spacing w:line="360" w:lineRule="auto"/>
+        <w:ind w:right="147"/>
+        <w:rPr>
+          <w:color w:val="auto"/>
+        </w:rPr>
+      </w:pPr>
+      <w:proofErr w:type="spellStart"/>
+      <w:r>
+        <w:rPr>
+          <w:color w:val="auto"/>
+        </w:rPr>
+        <w:t>search_date</w:t>
+      </w:r>
+      <w:proofErr w:type="spellEnd"/>
+      <w:r>
+        <w:rPr>
+          <w:color w:val="auto"/>
+        </w:rPr>
+        <w:t xml:space="preserve"> (</w:t>
+      </w:r>
+      <w:proofErr w:type="spellStart"/>
+      <w:r>
+        <w:rPr>
+          <w:color w:val="auto"/>
+        </w:rPr>
+        <w:t>string</w:t>
+      </w:r>
+      <w:proofErr w:type="spellEnd"/>
+      <w:r>
+        <w:rPr>
+          <w:color w:val="auto"/>
+        </w:rPr>
+        <w:t>)</w:t>
+      </w:r>
+      <w:r>
+        <w:rPr>
+          <w:color w:val="auto"/>
+        </w:rPr>
+        <w:t>:</w:t>
+      </w:r>
+      <w:r>
+        <w:rPr>
+          <w:color w:val="auto"/>
+        </w:rPr>
+        <w:t xml:space="preserve"> Fecha en la que se realiza la búsqueda.</w:t>
+      </w:r>
+    </w:p>
+    <w:p>
+      <w:pPr>
+        <w:spacing w:line="360" w:lineRule="auto"/>
+        <w:ind w:right="147"/>
+        <w:rPr>
+          <w:color w:val="auto"/>
+        </w:rPr>
+      </w:pPr>
+    </w:p>
+    <w:p>
+      <w:pPr>
         <w:spacing w:line="360" w:lineRule="auto"/>
         <w:ind w:left="0" w:right="147" w:firstLine="0"/>
         <w:rPr>
           <w:color w:val="auto"/>
         </w:rPr>
       </w:pPr>
-    </w:p>
-    <w:p>
-      <w:pPr>
-        <w:spacing w:line="360" w:lineRule="auto"/>
-        <w:ind w:right="147"/>
-        <w:rPr>
-          <w:color w:val="auto"/>
-        </w:rPr>
-      </w:pPr>
-      <w:r>
-        <w:rPr>
-          <w:color w:val="auto"/>
-        </w:rPr>
-        <w:t>--</w:t>
-      </w:r>
-    </w:p>
-    <w:p>
-      <w:pPr>
-        <w:spacing w:line="360" w:lineRule="auto"/>
-        <w:ind w:right="147"/>
-        <w:rPr>
-          <w:color w:val="auto"/>
-        </w:rPr>
-      </w:pPr>
-      <w:r>
-        <w:rPr>
-          <w:color w:val="auto"/>
-        </w:rPr>
-        <w:t>--</w:t>
-      </w:r>
-    </w:p>
-    <w:p>
-      <w:pPr>
-        <w:spacing w:line="360" w:lineRule="auto"/>
-        <w:ind w:right="147"/>
-        <w:rPr>
-          <w:color w:val="auto"/>
-        </w:rPr>
-      </w:pPr>
+      <w:r>
+        <w:rPr>
+          <w:color w:val="auto"/>
+        </w:rPr>
+        <w:t>El</w:t>
+      </w:r>
+      <w:r>
+        <w:rPr>
+          <w:color w:val="auto"/>
+        </w:rPr>
+        <w:t xml:space="preserve"> objetivo de este </w:t>
+      </w:r>
+      <w:proofErr w:type="spellStart"/>
+      <w:r>
+        <w:rPr>
+          <w:color w:val="auto"/>
+        </w:rPr>
+        <w:t>dataset</w:t>
+      </w:r>
+      <w:proofErr w:type="spellEnd"/>
+      <w:r>
+        <w:rPr>
+          <w:color w:val="auto"/>
+        </w:rPr>
+        <w:t xml:space="preserve"> es obtener las características que hacen que un hotel esté mejor posicionado que otro</w:t>
+      </w:r>
+      <w:r>
+        <w:rPr>
+          <w:color w:val="auto"/>
+        </w:rPr>
+        <w:t xml:space="preserve">. El posicionamiento de los hoteles suele ser algo estático y por ello con una sola lectura de la página web puede ser suficiente. No obstante, se podría realizar un </w:t>
+      </w:r>
+      <w:proofErr w:type="spellStart"/>
+      <w:r>
+        <w:rPr>
+          <w:color w:val="auto"/>
+        </w:rPr>
+        <w:t>scrapping</w:t>
+      </w:r>
+      <w:proofErr w:type="spellEnd"/>
+      <w:r>
+        <w:rPr>
+          <w:color w:val="auto"/>
+        </w:rPr>
+        <w:t xml:space="preserve"> con diferentes fechas que nos permitiese obtener hoteles </w:t>
+      </w:r>
       <w:r>
         <w:rPr>
           <w:color w:val="auto"/>
         </w:rPr>
         <w:lastRenderedPageBreak/>
-        <w:t>--</w:t>
-      </w:r>
-    </w:p>
-    <w:p>
-      <w:pPr>
-        <w:spacing w:line="360" w:lineRule="auto"/>
-        <w:ind w:right="147"/>
-        <w:rPr>
-          <w:color w:val="auto"/>
-        </w:rPr>
-      </w:pPr>
-      <w:r>
-        <w:rPr>
-          <w:color w:val="auto"/>
-        </w:rPr>
-        <w:t>--</w:t>
-      </w:r>
-    </w:p>
-    <w:p>
-      <w:pPr>
-        <w:spacing w:line="360" w:lineRule="auto"/>
-        <w:ind w:right="147"/>
-        <w:rPr>
-          <w:color w:val="auto"/>
-        </w:rPr>
-      </w:pPr>
-      <w:r>
-        <w:rPr>
-          <w:color w:val="auto"/>
-        </w:rPr>
-        <w:t>--</w:t>
-      </w:r>
-    </w:p>
-    <w:p>
-      <w:pPr>
-        <w:spacing w:line="360" w:lineRule="auto"/>
-        <w:ind w:right="147"/>
-        <w:rPr>
-          <w:color w:val="auto"/>
-        </w:rPr>
-      </w:pPr>
-      <w:r>
-        <w:rPr>
-          <w:color w:val="auto"/>
-        </w:rPr>
-        <w:t>--</w:t>
-      </w:r>
-    </w:p>
-    <w:p>
-      <w:pPr>
-        <w:spacing w:line="360" w:lineRule="auto"/>
-        <w:ind w:right="147"/>
-        <w:rPr>
-          <w:color w:val="auto"/>
-        </w:rPr>
-      </w:pPr>
-      <w:r>
-        <w:rPr>
-          <w:color w:val="auto"/>
-        </w:rPr>
-        <w:t>--</w:t>
-      </w:r>
-    </w:p>
-    <w:p>
-      <w:pPr>
-        <w:spacing w:line="360" w:lineRule="auto"/>
-        <w:ind w:right="147"/>
-        <w:rPr>
-          <w:color w:val="auto"/>
-        </w:rPr>
-      </w:pPr>
-      <w:r>
-        <w:rPr>
-          <w:color w:val="auto"/>
-        </w:rPr>
-        <w:t>--</w:t>
-      </w:r>
-    </w:p>
-    <w:p>
-      <w:pPr>
-        <w:spacing w:line="360" w:lineRule="auto"/>
-        <w:ind w:right="147"/>
-        <w:rPr>
-          <w:color w:val="auto"/>
-        </w:rPr>
-      </w:pPr>
-      <w:r>
-        <w:rPr>
-          <w:color w:val="auto"/>
-        </w:rPr>
-        <w:t>--</w:t>
-      </w:r>
-    </w:p>
-    <w:p>
-      <w:pPr>
-        <w:spacing w:line="360" w:lineRule="auto"/>
-        <w:ind w:right="147"/>
-        <w:rPr>
-          <w:color w:val="auto"/>
-        </w:rPr>
-      </w:pPr>
-    </w:p>
-    <w:p>
-      <w:pPr>
-        <w:spacing w:line="360" w:lineRule="auto"/>
-        <w:ind w:right="147"/>
-        <w:rPr>
-          <w:color w:val="auto"/>
-        </w:rPr>
-      </w:pPr>
-      <w:r>
-        <w:rPr>
-          <w:color w:val="auto"/>
-        </w:rPr>
-        <w:t>Explicar los criterios para poner el periodo de tiempo de los datos.</w:t>
+        <w:t>que puedan no aparecer en la búsqueda debido a que no tengan disponibilidad en las fechas seleccionadas.</w:t>
+      </w:r>
+      <w:r>
+        <w:rPr>
+          <w:color w:val="auto"/>
+        </w:rPr>
+        <w:t xml:space="preserve"> </w:t>
       </w:r>
     </w:p>
     <w:p>
@@ -805,7 +2455,15 @@
         <w:t xml:space="preserve">Propietario. </w:t>
       </w:r>
       <w:r>
-        <w:t>Presentar al propietario del conjunto de datos. Es necesario incluir citas de análisis anteriores o, en caso de no haberlas, justificar esta búsqueda con análisis similares. Justificar qué pasos se han seguido para actuar de acuerdo a los principios éticos y legales en el contexto del proyecto.</w:t>
+        <w:t xml:space="preserve">Presentar al propietario del conjunto de datos. Es necesario incluir citas de análisis anteriores o, en caso de no haberlas, justificar esta búsqueda con análisis similares. Justificar qué pasos se han seguido para actuar </w:t>
+      </w:r>
+      <w:proofErr w:type="gramStart"/>
+      <w:r>
+        <w:t>de acuerdo a</w:t>
+      </w:r>
+      <w:proofErr w:type="gramEnd"/>
+      <w:r>
+        <w:t xml:space="preserve"> los principios éticos y legales en el contexto del proyecto.</w:t>
       </w:r>
     </w:p>
     <w:p>
@@ -837,13 +2495,23 @@
         </w:rPr>
         <w:t xml:space="preserve">, por lo que el propietario del conjunto de datos es </w:t>
       </w:r>
+      <w:proofErr w:type="spellStart"/>
       <w:r>
         <w:rPr>
           <w:b/>
           <w:bCs/>
           <w:color w:val="auto"/>
         </w:rPr>
-        <w:t>Booking Holdings</w:t>
+        <w:t>Booking</w:t>
+      </w:r>
+      <w:proofErr w:type="spellEnd"/>
+      <w:r>
+        <w:rPr>
+          <w:b/>
+          <w:bCs/>
+          <w:color w:val="auto"/>
+        </w:rPr>
+        <w:t xml:space="preserve"> Holdings</w:t>
       </w:r>
       <w:r>
         <w:rPr>
@@ -897,7 +2565,6 @@
         <w:rPr>
           <w:noProof/>
         </w:rPr>
-        <w:lastRenderedPageBreak/>
         <w:drawing>
           <wp:inline distT="0" distB="0" distL="0" distR="0" wp14:anchorId="1CCC4A7A" wp14:editId="0C0EF0EA">
             <wp:extent cx="5400040" cy="3689985"/>
@@ -981,6 +2648,7 @@
         <w:rPr>
           <w:color w:val="auto"/>
         </w:rPr>
+        <w:lastRenderedPageBreak/>
         <w:t xml:space="preserve">Aparecer en los primeros resultados de una búsqueda de un usuario por internet se ha convertido en los últimos años en </w:t>
       </w:r>
       <w:r>
@@ -1071,146 +2739,174 @@
         <w:rPr>
           <w:color w:val="auto"/>
         </w:rPr>
-        <w:t xml:space="preserve">En la web del metabuscador de alojamientos encontramos que define a dichas posiciones en el buscado como “ranking”, definido por ellos mismos como el orden en el que se muestran los alojamientos disponibles en los resultados de búsqueda. En su blog “Booking.com Partner Hub” indican que los resultados son ordenados según la </w:t>
+        <w:t xml:space="preserve">En la web del metabuscador de alojamientos encontramos que define a dichas posiciones en el buscado como “ranking”, definido por ellos mismos como el orden en el que se muestran los alojamientos disponibles en los resultados de búsqueda. En su blog “Booking.com </w:t>
+      </w:r>
+      <w:proofErr w:type="spellStart"/>
+      <w:r>
+        <w:rPr>
+          <w:color w:val="auto"/>
+        </w:rPr>
+        <w:t>Partner</w:t>
+      </w:r>
+      <w:proofErr w:type="spellEnd"/>
+      <w:r>
+        <w:rPr>
+          <w:color w:val="auto"/>
+        </w:rPr>
+        <w:t xml:space="preserve"> </w:t>
+      </w:r>
+      <w:proofErr w:type="gramStart"/>
+      <w:r>
+        <w:rPr>
+          <w:color w:val="auto"/>
+        </w:rPr>
+        <w:t>Hub</w:t>
+      </w:r>
+      <w:proofErr w:type="gramEnd"/>
+      <w:r>
+        <w:rPr>
+          <w:color w:val="auto"/>
+        </w:rPr>
+        <w:t>” indican que los resultados son ordenados según la relevancia en base a las preferencias particulares de cada “cliente”, incluyendo en este caso también las “dinámicas del mercado”, el “rendimiento del alojamient</w:t>
+      </w:r>
+      <w:r>
+        <w:rPr>
+          <w:color w:val="auto"/>
+        </w:rPr>
+        <w:t>o”, etc.</w:t>
+      </w:r>
+      <w:r>
+        <w:rPr>
+          <w:color w:val="auto"/>
+        </w:rPr>
+        <w:t xml:space="preserve"> </w:t>
+      </w:r>
+    </w:p>
+    <w:p>
+      <w:pPr>
+        <w:spacing w:line="360" w:lineRule="auto"/>
+        <w:ind w:left="0" w:right="147" w:firstLine="0"/>
+        <w:rPr>
+          <w:color w:val="auto"/>
+        </w:rPr>
+      </w:pPr>
+    </w:p>
+    <w:p>
+      <w:pPr>
+        <w:spacing w:line="360" w:lineRule="auto"/>
+        <w:ind w:left="0" w:right="147" w:firstLine="0"/>
+        <w:rPr>
+          <w:color w:val="auto"/>
+        </w:rPr>
+      </w:pPr>
+      <w:r>
+        <w:rPr>
+          <w:color w:val="auto"/>
+        </w:rPr>
+        <w:t>En concreto, en el mismo post analizado se destaca la relevancia de revisar regularmente las “condiciones flexibles”, los comentarios, los precios externos, las promociones, la puntuación de la página del alojamiento…</w:t>
+      </w:r>
+      <w:r>
+        <w:rPr>
+          <w:color w:val="auto"/>
+        </w:rPr>
+        <w:t xml:space="preserve"> a fin de lograr escalar puestos en la clasificación.</w:t>
+      </w:r>
+    </w:p>
+    <w:p>
+      <w:pPr>
+        <w:spacing w:line="360" w:lineRule="auto"/>
+        <w:ind w:left="0" w:right="147" w:firstLine="0"/>
+        <w:rPr>
+          <w:color w:val="auto"/>
+        </w:rPr>
+      </w:pPr>
+    </w:p>
+    <w:p>
+      <w:pPr>
+        <w:spacing w:line="360" w:lineRule="auto"/>
+        <w:ind w:left="0" w:right="147" w:firstLine="0"/>
+        <w:rPr>
+          <w:color w:val="auto"/>
+        </w:rPr>
+      </w:pPr>
+      <w:r>
+        <w:rPr>
+          <w:color w:val="auto"/>
+        </w:rPr>
+        <w:t>Dad</w:t>
+      </w:r>
+      <w:r>
+        <w:rPr>
+          <w:color w:val="auto"/>
+        </w:rPr>
+        <w:t>o el impacto que puede tener en el negocio de un hotel el aparecer en posiciones más inmediatas del buscador, el presente proyecto pretende ser un paso inicial (el de recopilación de datos) que finalice realizando un análisis inferencial que destaque que factores tienen un mayor peso en el posicionamiento de un alojamiento en Booking.com.</w:t>
+      </w:r>
+    </w:p>
+    <w:p>
+      <w:pPr>
+        <w:spacing w:line="360" w:lineRule="auto"/>
+        <w:ind w:left="0" w:right="147" w:firstLine="0"/>
+        <w:rPr>
+          <w:color w:val="auto"/>
+        </w:rPr>
+      </w:pPr>
+    </w:p>
+    <w:p>
+      <w:pPr>
+        <w:spacing w:line="360" w:lineRule="auto"/>
+        <w:ind w:left="0" w:right="147" w:firstLine="0"/>
+        <w:rPr>
+          <w:color w:val="auto"/>
+        </w:rPr>
+      </w:pPr>
+      <w:r>
+        <w:rPr>
+          <w:color w:val="auto"/>
+        </w:rPr>
+        <w:t xml:space="preserve">No obstante, la herramienta desarrollada puede tener múltiples funcionalidades más allá de la presentada. A saber, puede ser utilizada por un usuario que busque el mejor momento en términos económicos para realizar un viaje a una ciudad determinada </w:t>
+      </w:r>
+      <w:r>
+        <w:rPr>
+          <w:color w:val="auto"/>
+        </w:rPr>
+        <w:t xml:space="preserve">(si lo cruza con datos </w:t>
+      </w:r>
+      <w:r>
+        <w:rPr>
+          <w:color w:val="auto"/>
+        </w:rPr>
+        <w:t xml:space="preserve">relacionados con el precio de vuelos, viajes en barco o </w:t>
+      </w:r>
+      <w:r>
+        <w:rPr>
+          <w:color w:val="auto"/>
+        </w:rPr>
+        <w:t xml:space="preserve">el coste de </w:t>
+      </w:r>
+      <w:r>
+        <w:rPr>
+          <w:color w:val="auto"/>
+        </w:rPr>
+        <w:t>cualquier otro modo de transporte</w:t>
+      </w:r>
+      <w:r>
+        <w:rPr>
+          <w:color w:val="auto"/>
+        </w:rPr>
+        <w:t xml:space="preserve">) </w:t>
+      </w:r>
+      <w:r>
+        <w:rPr>
+          <w:color w:val="auto"/>
+        </w:rPr>
+        <w:t xml:space="preserve">o, por otro lado, un hotel puede utilizarla para hacer llevar a cabo una comparación de sus servicios con respecto a la competencia (en este </w:t>
       </w:r>
       <w:r>
         <w:rPr>
           <w:color w:val="auto"/>
         </w:rPr>
         <w:lastRenderedPageBreak/>
-        <w:t>relevancia en base a las preferencias particulares de cada “cliente”, incluyendo en este caso también las “dinámicas del mercado”, el “rendimiento del alojamient</w:t>
-      </w:r>
-      <w:r>
-        <w:rPr>
-          <w:color w:val="auto"/>
-        </w:rPr>
-        <w:t>o”, etc.</w:t>
-      </w:r>
-      <w:r>
-        <w:rPr>
-          <w:color w:val="auto"/>
-        </w:rPr>
-        <w:t xml:space="preserve"> </w:t>
-      </w:r>
-    </w:p>
-    <w:p>
-      <w:pPr>
-        <w:spacing w:line="360" w:lineRule="auto"/>
-        <w:ind w:left="0" w:right="147" w:firstLine="0"/>
-        <w:rPr>
-          <w:color w:val="auto"/>
-        </w:rPr>
-      </w:pPr>
-    </w:p>
-    <w:p>
-      <w:pPr>
-        <w:spacing w:line="360" w:lineRule="auto"/>
-        <w:ind w:left="0" w:right="147" w:firstLine="0"/>
-        <w:rPr>
-          <w:color w:val="auto"/>
-        </w:rPr>
-      </w:pPr>
-      <w:r>
-        <w:rPr>
-          <w:color w:val="auto"/>
-        </w:rPr>
-        <w:t>En concreto, en el mismo post analizado se destaca la relevancia de revisar regularmente las “condiciones flexibles”, los comentarios, los precios externos, las promociones, la puntuación de la página del alojamiento…</w:t>
-      </w:r>
-      <w:r>
-        <w:rPr>
-          <w:color w:val="auto"/>
-        </w:rPr>
-        <w:t xml:space="preserve"> a fin de lograr escalar puestos en la clasificación.</w:t>
-      </w:r>
-    </w:p>
-    <w:p>
-      <w:pPr>
-        <w:spacing w:line="360" w:lineRule="auto"/>
-        <w:ind w:left="0" w:right="147" w:firstLine="0"/>
-        <w:rPr>
-          <w:color w:val="auto"/>
-        </w:rPr>
-      </w:pPr>
-    </w:p>
-    <w:p>
-      <w:pPr>
-        <w:spacing w:line="360" w:lineRule="auto"/>
-        <w:ind w:left="0" w:right="147" w:firstLine="0"/>
-        <w:rPr>
-          <w:color w:val="auto"/>
-        </w:rPr>
-      </w:pPr>
-      <w:r>
-        <w:rPr>
-          <w:color w:val="auto"/>
-        </w:rPr>
-        <w:t>Dad</w:t>
-      </w:r>
-      <w:r>
-        <w:rPr>
-          <w:color w:val="auto"/>
-        </w:rPr>
-        <w:t>o el impacto que puede tener en el negocio de un hotel el aparecer en posiciones más inmediatas del buscador, el presente proyecto pretende ser un paso inicial (el de recopilación de datos) que finalice realizando un análisis inferencial que destaque que factores tienen un mayor peso en el posicionamiento de un alojamiento en Booking.com.</w:t>
-      </w:r>
-    </w:p>
-    <w:p>
-      <w:pPr>
-        <w:spacing w:line="360" w:lineRule="auto"/>
-        <w:ind w:left="0" w:right="147" w:firstLine="0"/>
-        <w:rPr>
-          <w:color w:val="auto"/>
-        </w:rPr>
-      </w:pPr>
-    </w:p>
-    <w:p>
-      <w:pPr>
-        <w:spacing w:line="360" w:lineRule="auto"/>
-        <w:ind w:left="0" w:right="147" w:firstLine="0"/>
-        <w:rPr>
-          <w:color w:val="auto"/>
-        </w:rPr>
-      </w:pPr>
-      <w:r>
-        <w:rPr>
-          <w:color w:val="auto"/>
-        </w:rPr>
-        <w:t xml:space="preserve">No obstante, la herramienta desarrollada puede tener múltiples funcionalidades más allá de la presentada. A saber, puede ser utilizada por un usuario que busque el mejor momento en términos económicos para realizar un viaje a una ciudad determinada </w:t>
-      </w:r>
-      <w:r>
-        <w:rPr>
-          <w:color w:val="auto"/>
-        </w:rPr>
-        <w:t xml:space="preserve">(si lo cruza con datos </w:t>
-      </w:r>
-      <w:r>
-        <w:rPr>
-          <w:color w:val="auto"/>
-        </w:rPr>
-        <w:t xml:space="preserve">relacionados con el precio de vuelos, viajes en barco o </w:t>
-      </w:r>
-      <w:r>
-        <w:rPr>
-          <w:color w:val="auto"/>
-        </w:rPr>
-        <w:t xml:space="preserve">el coste de </w:t>
-      </w:r>
-      <w:r>
-        <w:rPr>
-          <w:color w:val="auto"/>
-        </w:rPr>
-        <w:t>cualquier otro modo de transporte</w:t>
-      </w:r>
-      <w:r>
-        <w:rPr>
-          <w:color w:val="auto"/>
-        </w:rPr>
-        <w:t xml:space="preserve">) </w:t>
-      </w:r>
-      <w:r>
-        <w:rPr>
-          <w:color w:val="auto"/>
-        </w:rPr>
-        <w:t>o, por otro lado, un hotel puede utilizarla para hacer llevar a cabo una comparación de sus servicios con respecto a la competencia (en este caso, dejamos a consideración del propio usuario determinar si los datos están siendo o no utilizados con fines comerciales, pues, como se ha visto en el apartado 6 está prohibido por las políticas de Booking.com</w:t>
+        <w:t>caso, dejamos a consideración del propio usuario determinar si los datos están siendo o no utilizados con fines comerciales, pues, como se ha visto en el apartado 6 está prohibido por las políticas de Booking.com</w:t>
       </w:r>
       <w:r>
         <w:rPr>
@@ -1247,13 +2943,227 @@
         <w:t xml:space="preserve">Licencia. </w:t>
       </w:r>
       <w:r>
-        <w:t xml:space="preserve">Seleccionar una licencia adecuada para el dataset resultante y justificar el motivo de su elección. </w:t>
+        <w:t xml:space="preserve">Seleccionar una licencia adecuada para el </w:t>
+      </w:r>
+      <w:proofErr w:type="spellStart"/>
+      <w:r>
+        <w:t>dataset</w:t>
+      </w:r>
+      <w:proofErr w:type="spellEnd"/>
+      <w:r>
+        <w:t xml:space="preserve"> resultante y justificar el motivo de su elección. </w:t>
       </w:r>
     </w:p>
     <w:p>
       <w:pPr>
         <w:spacing w:line="360" w:lineRule="auto"/>
         <w:ind w:left="0" w:right="147" w:firstLine="0"/>
+        <w:rPr>
+          <w:color w:val="auto"/>
+        </w:rPr>
+      </w:pPr>
+      <w:r>
+        <w:rPr>
+          <w:color w:val="auto"/>
+        </w:rPr>
+        <w:t xml:space="preserve">A la hora de </w:t>
+      </w:r>
+      <w:r>
+        <w:rPr>
+          <w:color w:val="auto"/>
+        </w:rPr>
+        <w:t xml:space="preserve">escoger una licencia para el </w:t>
+      </w:r>
+      <w:proofErr w:type="spellStart"/>
+      <w:r>
+        <w:rPr>
+          <w:color w:val="auto"/>
+        </w:rPr>
+        <w:t>dataset</w:t>
+      </w:r>
+      <w:proofErr w:type="spellEnd"/>
+      <w:r>
+        <w:rPr>
+          <w:color w:val="auto"/>
+        </w:rPr>
+        <w:t xml:space="preserve"> resultante se ha optado por </w:t>
+      </w:r>
+      <w:r>
+        <w:rPr>
+          <w:color w:val="auto"/>
+        </w:rPr>
+        <w:t xml:space="preserve">una licencia ampliamente conocida como es la Creative </w:t>
+      </w:r>
+      <w:proofErr w:type="spellStart"/>
+      <w:r>
+        <w:rPr>
+          <w:color w:val="auto"/>
+        </w:rPr>
+        <w:t>Commons</w:t>
+      </w:r>
+      <w:proofErr w:type="spellEnd"/>
+      <w:r>
+        <w:rPr>
+          <w:color w:val="auto"/>
+        </w:rPr>
+        <w:t>, ya que esta permitirá conocer los requisitos establecidos de una forma sencilla.</w:t>
+      </w:r>
+    </w:p>
+    <w:p>
+      <w:pPr>
+        <w:spacing w:line="360" w:lineRule="auto"/>
+        <w:ind w:left="0" w:right="147" w:firstLine="0"/>
+        <w:rPr>
+          <w:color w:val="auto"/>
+        </w:rPr>
+      </w:pPr>
+    </w:p>
+    <w:p>
+      <w:pPr>
+        <w:spacing w:line="360" w:lineRule="auto"/>
+        <w:ind w:left="0" w:right="147" w:firstLine="0"/>
+        <w:rPr>
+          <w:color w:val="auto"/>
+        </w:rPr>
+      </w:pPr>
+      <w:r>
+        <w:rPr>
+          <w:color w:val="auto"/>
+        </w:rPr>
+        <w:t xml:space="preserve">Creative </w:t>
+      </w:r>
+      <w:proofErr w:type="spellStart"/>
+      <w:r>
+        <w:rPr>
+          <w:color w:val="auto"/>
+        </w:rPr>
+        <w:t>Commons</w:t>
+      </w:r>
+      <w:proofErr w:type="spellEnd"/>
+      <w:r>
+        <w:rPr>
+          <w:color w:val="auto"/>
+        </w:rPr>
+        <w:t xml:space="preserve"> recoge distintos tipos de licencia basada en distintos parámetros como son la atribución, el uso a realizar de los datos o como se deben tratar estos. En este sentido se ha optado por una licencia: </w:t>
+      </w:r>
+      <w:proofErr w:type="spellStart"/>
+      <w:r>
+        <w:rPr>
+          <w:b/>
+          <w:bCs/>
+          <w:color w:val="auto"/>
+        </w:rPr>
+        <w:t>Attribution-ShareAlike</w:t>
+      </w:r>
+      <w:proofErr w:type="spellEnd"/>
+      <w:r>
+        <w:rPr>
+          <w:b/>
+          <w:bCs/>
+          <w:color w:val="auto"/>
+        </w:rPr>
+        <w:t xml:space="preserve"> 4.0 International (CC BY-SA 4.0)</w:t>
+      </w:r>
+      <w:r>
+        <w:rPr>
+          <w:color w:val="auto"/>
+        </w:rPr>
+        <w:t>, esta licencia estipula:</w:t>
+      </w:r>
+    </w:p>
+    <w:p>
+      <w:pPr>
+        <w:pStyle w:val="Prrafodelista"/>
+        <w:numPr>
+          <w:ilvl w:val="0"/>
+          <w:numId w:val="3"/>
+        </w:numPr>
+        <w:spacing w:line="360" w:lineRule="auto"/>
+        <w:ind w:right="147"/>
+        <w:rPr>
+          <w:color w:val="auto"/>
+        </w:rPr>
+      </w:pPr>
+      <w:r>
+        <w:rPr>
+          <w:color w:val="auto"/>
+        </w:rPr>
+        <w:t>Se pueden compartir los datos en cualquier medio o formato</w:t>
+      </w:r>
+    </w:p>
+    <w:p>
+      <w:pPr>
+        <w:pStyle w:val="Prrafodelista"/>
+        <w:numPr>
+          <w:ilvl w:val="0"/>
+          <w:numId w:val="3"/>
+        </w:numPr>
+        <w:spacing w:line="360" w:lineRule="auto"/>
+        <w:ind w:right="147"/>
+        <w:rPr>
+          <w:color w:val="auto"/>
+        </w:rPr>
+      </w:pPr>
+      <w:r>
+        <w:rPr>
+          <w:color w:val="auto"/>
+        </w:rPr>
+        <w:t>Se permite modificar los datos o trabajar sobre ellos, siempre y cuando se indique que esta modificación se ha llevado a cabo.</w:t>
+      </w:r>
+    </w:p>
+    <w:p>
+      <w:pPr>
+        <w:pStyle w:val="Prrafodelista"/>
+        <w:numPr>
+          <w:ilvl w:val="0"/>
+          <w:numId w:val="3"/>
+        </w:numPr>
+        <w:spacing w:line="360" w:lineRule="auto"/>
+        <w:ind w:right="147"/>
+        <w:rPr>
+          <w:color w:val="auto"/>
+        </w:rPr>
+      </w:pPr>
+      <w:r>
+        <w:rPr>
+          <w:color w:val="auto"/>
+        </w:rPr>
+        <w:t>Se debe indicar quien es el autor de los datos.</w:t>
+      </w:r>
+    </w:p>
+    <w:p>
+      <w:pPr>
+        <w:pStyle w:val="Prrafodelista"/>
+        <w:numPr>
+          <w:ilvl w:val="0"/>
+          <w:numId w:val="3"/>
+        </w:numPr>
+        <w:spacing w:line="360" w:lineRule="auto"/>
+        <w:ind w:right="147"/>
+        <w:rPr>
+          <w:color w:val="auto"/>
+        </w:rPr>
+      </w:pPr>
+      <w:r>
+        <w:rPr>
+          <w:color w:val="auto"/>
+        </w:rPr>
+        <w:t>Si se modifican o se trabaja sobre los datos, estos se deberán distribuir bajo la misma licencia.</w:t>
+      </w:r>
+    </w:p>
+    <w:p>
+      <w:pPr>
+        <w:spacing w:line="360" w:lineRule="auto"/>
+        <w:ind w:right="147"/>
+        <w:rPr>
+          <w:color w:val="auto"/>
+        </w:rPr>
+      </w:pPr>
+    </w:p>
+    <w:p>
+      <w:pPr>
+        <w:spacing w:line="360" w:lineRule="auto"/>
+        <w:ind w:right="147"/>
         <w:rPr>
           <w:b/>
           <w:bCs/>
@@ -1262,11 +3172,41 @@
       </w:pPr>
       <w:r>
         <w:rPr>
-          <w:b/>
-          <w:bCs/>
-          <w:color w:val="FF0000"/>
-        </w:rPr>
-        <w:t>QUEDAMOS EN UTILIZAR CREATIVE COMMONS, PERO HAY QUE ESPECÍFICAR CUAL Y JUSTIFICARLO.</w:t>
+          <w:color w:val="auto"/>
+        </w:rPr>
+        <w:t xml:space="preserve">Se ha optado por esta licencia ya que permite que cualquiera pueda acceder al </w:t>
+      </w:r>
+      <w:proofErr w:type="spellStart"/>
+      <w:r>
+        <w:rPr>
+          <w:color w:val="auto"/>
+        </w:rPr>
+        <w:t>dataset</w:t>
+      </w:r>
+      <w:proofErr w:type="spellEnd"/>
+      <w:r>
+        <w:rPr>
+          <w:color w:val="auto"/>
+        </w:rPr>
+        <w:t xml:space="preserve"> que hemos generado y utilizarlo con la finalidad deseada, pero con el compromiso de compartir sus </w:t>
+      </w:r>
+      <w:r>
+        <w:rPr>
+          <w:color w:val="auto"/>
+        </w:rPr>
+        <w:t>modificaciones</w:t>
+      </w:r>
+      <w:r>
+        <w:rPr>
+          <w:color w:val="auto"/>
+        </w:rPr>
+        <w:t xml:space="preserve"> de forma pública y gratuita </w:t>
+      </w:r>
+      <w:r>
+        <w:rPr>
+          <w:color w:val="auto"/>
+        </w:rPr>
+        <w:t>promoviendo así que aumente el contenido de calidad y gratuito en la red.</w:t>
       </w:r>
     </w:p>
     <w:p>
@@ -1336,20 +3276,74 @@
         <w:spacing w:after="312" w:line="360" w:lineRule="auto"/>
         <w:ind w:right="147" w:hanging="360"/>
       </w:pPr>
+      <w:proofErr w:type="spellStart"/>
       <w:r>
         <w:rPr>
           <w:b/>
         </w:rPr>
-        <w:t xml:space="preserve">Dataset. </w:t>
-      </w:r>
-      <w:r>
-        <w:t xml:space="preserve">Publicar el dataset obtenido en formato CSV en Zenodo, incluyendo una breve descripción. Obtener y adjuntar el enlace del DOI del dataset (https://doi.org/…). El dataset también deberá incluirse en la carpeta </w:t>
-      </w:r>
+        <w:t>Dataset</w:t>
+      </w:r>
+      <w:proofErr w:type="spellEnd"/>
       <w:r>
         <w:rPr>
           <w:b/>
         </w:rPr>
-        <w:t xml:space="preserve">/dataset </w:t>
+        <w:t xml:space="preserve">. </w:t>
+      </w:r>
+      <w:r>
+        <w:t xml:space="preserve">Publicar el </w:t>
+      </w:r>
+      <w:proofErr w:type="spellStart"/>
+      <w:r>
+        <w:t>dataset</w:t>
+      </w:r>
+      <w:proofErr w:type="spellEnd"/>
+      <w:r>
+        <w:t xml:space="preserve"> obtenido en formato CSV en </w:t>
+      </w:r>
+      <w:proofErr w:type="spellStart"/>
+      <w:r>
+        <w:t>Zenodo</w:t>
+      </w:r>
+      <w:proofErr w:type="spellEnd"/>
+      <w:r>
+        <w:t xml:space="preserve">, incluyendo una breve descripción. Obtener y adjuntar el enlace del DOI del </w:t>
+      </w:r>
+      <w:proofErr w:type="spellStart"/>
+      <w:r>
+        <w:t>dataset</w:t>
+      </w:r>
+      <w:proofErr w:type="spellEnd"/>
+      <w:r>
+        <w:t xml:space="preserve"> (https://doi.org/…). El </w:t>
+      </w:r>
+      <w:proofErr w:type="spellStart"/>
+      <w:r>
+        <w:t>dataset</w:t>
+      </w:r>
+      <w:proofErr w:type="spellEnd"/>
+      <w:r>
+        <w:t xml:space="preserve"> también deberá incluirse en la carpeta </w:t>
+      </w:r>
+      <w:r>
+        <w:rPr>
+          <w:b/>
+        </w:rPr>
+        <w:t>/</w:t>
+      </w:r>
+      <w:proofErr w:type="spellStart"/>
+      <w:r>
+        <w:rPr>
+          <w:b/>
+        </w:rPr>
+        <w:t>dataset</w:t>
+      </w:r>
+      <w:proofErr w:type="spellEnd"/>
+      <w:r>
+        <w:rPr>
+          <w:b/>
+        </w:rPr>
+        <w:t xml:space="preserve"> </w:t>
       </w:r>
       <w:r>
         <w:t>del repositorio.</w:t>
@@ -1368,20 +3362,23 @@
         <w:rPr>
           <w:b/>
         </w:rPr>
+        <w:t>Vídeo</w:t>
+      </w:r>
+      <w:r>
+        <w:t xml:space="preserve">. Realizar un breve vídeo explicativo de la práctica </w:t>
+      </w:r>
+      <w:r>
+        <w:rPr>
+          <w:b/>
+        </w:rPr>
+        <w:t>(máximo 10 minutos)</w:t>
+      </w:r>
+      <w:r>
+        <w:t xml:space="preserve">, que deberá contar con la participación de los dos integrantes del grupo. En el vídeo se </w:t>
+      </w:r>
+      <w:r>
         <w:lastRenderedPageBreak/>
-        <w:t>Vídeo</w:t>
-      </w:r>
-      <w:r>
-        <w:t xml:space="preserve">. Realizar un breve vídeo explicativo de la práctica </w:t>
-      </w:r>
-      <w:r>
-        <w:rPr>
-          <w:b/>
-        </w:rPr>
-        <w:t>(máximo 10 minutos)</w:t>
-      </w:r>
-      <w:r>
-        <w:t>, que deberá contar con la participación de los dos integrantes del grupo. En el vídeo se deberá realizar una presentación del proyecto, destacando los puntos más relevantes, tanto de las respuestas a los apartados como del código utilizado para extraer los datos. Indicar el enlace del vídeo (https://drive.google.com/…), que deberá ubicarse en el Google Drive de la UOC.</w:t>
+        <w:t>deberá realizar una presentación del proyecto, destacando los puntos más relevantes, tanto de las respuestas a los apartados como del código utilizado para extraer los datos. Indicar el enlace del vídeo (https://drive.google.com/…), que deberá ubicarse en el Google Drive de la UOC.</w:t>
       </w:r>
     </w:p>
     <w:tbl>
@@ -1501,8 +3498,21 @@
               <w:jc w:val="center"/>
             </w:pPr>
             <w:r>
-              <w:t>Gerard Alcalde, Guillem Rochina</w:t>
+              <w:t xml:space="preserve">Gerard </w:t>
             </w:r>
+            <w:proofErr w:type="gramStart"/>
+            <w:r>
+              <w:t>Alcalde</w:t>
+            </w:r>
+            <w:proofErr w:type="gramEnd"/>
+            <w:r>
+              <w:t xml:space="preserve">, Guillem </w:t>
+            </w:r>
+            <w:proofErr w:type="spellStart"/>
+            <w:r>
+              <w:t>Rochina</w:t>
+            </w:r>
+            <w:proofErr w:type="spellEnd"/>
           </w:p>
         </w:tc>
       </w:tr>
@@ -1550,8 +3560,21 @@
               <w:jc w:val="center"/>
             </w:pPr>
             <w:r>
-              <w:t>Gerard Alcalde, Guillem Rochina</w:t>
+              <w:t xml:space="preserve">Gerard </w:t>
             </w:r>
+            <w:proofErr w:type="gramStart"/>
+            <w:r>
+              <w:t>Alcalde</w:t>
+            </w:r>
+            <w:proofErr w:type="gramEnd"/>
+            <w:r>
+              <w:t xml:space="preserve">, Guillem </w:t>
+            </w:r>
+            <w:proofErr w:type="spellStart"/>
+            <w:r>
+              <w:t>Rochina</w:t>
+            </w:r>
+            <w:proofErr w:type="spellEnd"/>
           </w:p>
         </w:tc>
       </w:tr>
@@ -1599,8 +3622,21 @@
               <w:jc w:val="center"/>
             </w:pPr>
             <w:r>
-              <w:t>Gerard Alcalde, Guillem Rochina</w:t>
+              <w:t xml:space="preserve">Gerard </w:t>
             </w:r>
+            <w:proofErr w:type="gramStart"/>
+            <w:r>
+              <w:t>Alcalde</w:t>
+            </w:r>
+            <w:proofErr w:type="gramEnd"/>
+            <w:r>
+              <w:t xml:space="preserve">, Guillem </w:t>
+            </w:r>
+            <w:proofErr w:type="spellStart"/>
+            <w:r>
+              <w:t>Rochina</w:t>
+            </w:r>
+            <w:proofErr w:type="spellEnd"/>
           </w:p>
         </w:tc>
       </w:tr>
@@ -1646,8 +3682,21 @@
               <w:jc w:val="center"/>
             </w:pPr>
             <w:r>
-              <w:t>Gerard Alcalde, Guillem Rochina</w:t>
+              <w:t xml:space="preserve">Gerard </w:t>
             </w:r>
+            <w:proofErr w:type="gramStart"/>
+            <w:r>
+              <w:t>Alcalde</w:t>
+            </w:r>
+            <w:proofErr w:type="gramEnd"/>
+            <w:r>
+              <w:t xml:space="preserve">, Guillem </w:t>
+            </w:r>
+            <w:proofErr w:type="spellStart"/>
+            <w:r>
+              <w:t>Rochina</w:t>
+            </w:r>
+            <w:proofErr w:type="spellEnd"/>
           </w:p>
         </w:tc>
       </w:tr>
@@ -1722,6 +3771,118 @@
 <file path=word/numbering.xml><?xml version="1.0" encoding="utf-8"?>
 <w:numbering xmlns:wpc="http://schemas.microsoft.com/office/word/2010/wordprocessingCanvas" xmlns:cx="http://schemas.microsoft.com/office/drawing/2014/chartex" xmlns:cx1="http://schemas.microsoft.com/office/drawing/2015/9/8/chartex" xmlns:cx2="http://schemas.microsoft.com/office/drawing/2015/10/21/chartex" xmlns:cx3="http://schemas.microsoft.com/office/drawing/2016/5/9/chartex" xmlns:cx4="http://schemas.microsoft.com/office/drawing/2016/5/10/chartex" xmlns:cx5="http://schemas.microsoft.com/office/drawing/2016/5/11/chartex" xmlns:cx6="http://schemas.microsoft.com/office/drawing/2016/5/12/chartex" xmlns:cx7="http://schemas.microsoft.com/office/drawing/2016/5/13/chartex" xmlns:cx8="http://schemas.microsoft.com/office/drawing/2016/5/14/chartex" xmlns:mc="http://schemas.openxmlformats.org/markup-compatibility/2006" xmlns:aink="http://schemas.microsoft.com/office/drawing/2016/ink" xmlns:am3d="http://schemas.microsoft.com/office/drawing/2017/model3d" xmlns:o="urn:schemas-microsoft-com:office:office" xmlns:oel="http://schemas.microsoft.com/office/2019/extlst" xmlns:r="http://schemas.openxmlformats.org/officeDocument/2006/relationships" xmlns:m="http://schemas.openxmlformats.org/officeDocument/2006/math" xmlns:v="urn:schemas-microsoft-com:vml" xmlns:wp14="http://schemas.microsoft.com/office/word/2010/wordprocessingDrawing" xmlns:wp="http://schemas.openxmlformats.org/drawingml/2006/wordprocessingDrawing" xmlns:w10="urn:schemas-microsoft-com:office:word" xmlns:w="http://schemas.openxmlformats.org/wordprocessingml/2006/main" xmlns:w14="http://schemas.microsoft.com/office/word/2010/wordml" xmlns:w15="http://schemas.microsoft.com/office/word/2012/wordml" xmlns:w16cex="http://schemas.microsoft.com/office/word/2018/wordml/cex" xmlns:w16cid="http://schemas.microsoft.com/office/word/2016/wordml/cid" xmlns:w16="http://schemas.microsoft.com/office/word/2018/wordml" xmlns:w16sdtdh="http://schemas.microsoft.com/office/word/2020/wordml/sdtdatahash" xmlns:w16se="http://schemas.microsoft.com/office/word/2015/wordml/symex" xmlns:wpg="http://schemas.microsoft.com/office/word/2010/wordprocessingGroup" xmlns:wpi="http://schemas.microsoft.com/office/word/2010/wordprocessingInk" xmlns:wne="http://schemas.microsoft.com/office/word/2006/wordml" xmlns:wps="http://schemas.microsoft.com/office/word/2010/wordprocessingShape" mc:Ignorable="w14 w15 w16se w16cid w16 w16cex w16sdtdh wp14">
   <w:abstractNum w:abstractNumId="0" w15:restartNumberingAfterBreak="0">
+    <w:nsid w:val="149D7639"/>
+    <w:multiLevelType w:val="hybridMultilevel"/>
+    <w:tmpl w:val="DB7E1528"/>
+    <w:lvl w:ilvl="0" w:tplc="DDC2E1B0">
+      <w:numFmt w:val="bullet"/>
+      <w:lvlText w:val="-"/>
+      <w:lvlJc w:val="left"/>
+      <w:pPr>
+        <w:ind w:left="720" w:hanging="360"/>
+      </w:pPr>
+      <w:rPr>
+        <w:rFonts w:ascii="Arial" w:eastAsia="Arial" w:hAnsi="Arial" w:cs="Arial" w:hint="default"/>
+      </w:rPr>
+    </w:lvl>
+    <w:lvl w:ilvl="1" w:tplc="040A0003" w:tentative="1">
+      <w:start w:val="1"/>
+      <w:numFmt w:val="bullet"/>
+      <w:lvlText w:val="o"/>
+      <w:lvlJc w:val="left"/>
+      <w:pPr>
+        <w:ind w:left="1440" w:hanging="360"/>
+      </w:pPr>
+      <w:rPr>
+        <w:rFonts w:ascii="Courier New" w:hAnsi="Courier New" w:cs="Courier New" w:hint="default"/>
+      </w:rPr>
+    </w:lvl>
+    <w:lvl w:ilvl="2" w:tplc="040A0005" w:tentative="1">
+      <w:start w:val="1"/>
+      <w:numFmt w:val="bullet"/>
+      <w:lvlText w:val=""/>
+      <w:lvlJc w:val="left"/>
+      <w:pPr>
+        <w:ind w:left="2160" w:hanging="360"/>
+      </w:pPr>
+      <w:rPr>
+        <w:rFonts w:ascii="Wingdings" w:hAnsi="Wingdings" w:hint="default"/>
+      </w:rPr>
+    </w:lvl>
+    <w:lvl w:ilvl="3" w:tplc="040A0001" w:tentative="1">
+      <w:start w:val="1"/>
+      <w:numFmt w:val="bullet"/>
+      <w:lvlText w:val=""/>
+      <w:lvlJc w:val="left"/>
+      <w:pPr>
+        <w:ind w:left="2880" w:hanging="360"/>
+      </w:pPr>
+      <w:rPr>
+        <w:rFonts w:ascii="Symbol" w:hAnsi="Symbol" w:hint="default"/>
+      </w:rPr>
+    </w:lvl>
+    <w:lvl w:ilvl="4" w:tplc="040A0003" w:tentative="1">
+      <w:start w:val="1"/>
+      <w:numFmt w:val="bullet"/>
+      <w:lvlText w:val="o"/>
+      <w:lvlJc w:val="left"/>
+      <w:pPr>
+        <w:ind w:left="3600" w:hanging="360"/>
+      </w:pPr>
+      <w:rPr>
+        <w:rFonts w:ascii="Courier New" w:hAnsi="Courier New" w:cs="Courier New" w:hint="default"/>
+      </w:rPr>
+    </w:lvl>
+    <w:lvl w:ilvl="5" w:tplc="040A0005" w:tentative="1">
+      <w:start w:val="1"/>
+      <w:numFmt w:val="bullet"/>
+      <w:lvlText w:val=""/>
+      <w:lvlJc w:val="left"/>
+      <w:pPr>
+        <w:ind w:left="4320" w:hanging="360"/>
+      </w:pPr>
+      <w:rPr>
+        <w:rFonts w:ascii="Wingdings" w:hAnsi="Wingdings" w:hint="default"/>
+      </w:rPr>
+    </w:lvl>
+    <w:lvl w:ilvl="6" w:tplc="040A0001" w:tentative="1">
+      <w:start w:val="1"/>
+      <w:numFmt w:val="bullet"/>
+      <w:lvlText w:val=""/>
+      <w:lvlJc w:val="left"/>
+      <w:pPr>
+        <w:ind w:left="5040" w:hanging="360"/>
+      </w:pPr>
+      <w:rPr>
+        <w:rFonts w:ascii="Symbol" w:hAnsi="Symbol" w:hint="default"/>
+      </w:rPr>
+    </w:lvl>
+    <w:lvl w:ilvl="7" w:tplc="040A0003" w:tentative="1">
+      <w:start w:val="1"/>
+      <w:numFmt w:val="bullet"/>
+      <w:lvlText w:val="o"/>
+      <w:lvlJc w:val="left"/>
+      <w:pPr>
+        <w:ind w:left="5760" w:hanging="360"/>
+      </w:pPr>
+      <w:rPr>
+        <w:rFonts w:ascii="Courier New" w:hAnsi="Courier New" w:cs="Courier New" w:hint="default"/>
+      </w:rPr>
+    </w:lvl>
+    <w:lvl w:ilvl="8" w:tplc="040A0005" w:tentative="1">
+      <w:start w:val="1"/>
+      <w:numFmt w:val="bullet"/>
+      <w:lvlText w:val=""/>
+      <w:lvlJc w:val="left"/>
+      <w:pPr>
+        <w:ind w:left="6480" w:hanging="360"/>
+      </w:pPr>
+      <w:rPr>
+        <w:rFonts w:ascii="Wingdings" w:hAnsi="Wingdings" w:hint="default"/>
+      </w:rPr>
+    </w:lvl>
+  </w:abstractNum>
+  <w:abstractNum w:abstractNumId="1" w15:restartNumberingAfterBreak="0">
     <w:nsid w:val="29D50093"/>
     <w:multiLevelType w:val="hybridMultilevel"/>
     <w:tmpl w:val="4CACBEFA"/>
@@ -1933,7 +4094,119 @@
       </w:rPr>
     </w:lvl>
   </w:abstractNum>
-  <w:abstractNum w:abstractNumId="1" w15:restartNumberingAfterBreak="0">
+  <w:abstractNum w:abstractNumId="2" w15:restartNumberingAfterBreak="0">
+    <w:nsid w:val="50B75286"/>
+    <w:multiLevelType w:val="hybridMultilevel"/>
+    <w:tmpl w:val="59766700"/>
+    <w:lvl w:ilvl="0" w:tplc="DDC2E1B0">
+      <w:numFmt w:val="bullet"/>
+      <w:lvlText w:val="-"/>
+      <w:lvlJc w:val="left"/>
+      <w:pPr>
+        <w:ind w:left="720" w:hanging="360"/>
+      </w:pPr>
+      <w:rPr>
+        <w:rFonts w:ascii="Arial" w:eastAsia="Arial" w:hAnsi="Arial" w:cs="Arial" w:hint="default"/>
+      </w:rPr>
+    </w:lvl>
+    <w:lvl w:ilvl="1" w:tplc="040A0003">
+      <w:start w:val="1"/>
+      <w:numFmt w:val="bullet"/>
+      <w:lvlText w:val="o"/>
+      <w:lvlJc w:val="left"/>
+      <w:pPr>
+        <w:ind w:left="1440" w:hanging="360"/>
+      </w:pPr>
+      <w:rPr>
+        <w:rFonts w:ascii="Courier New" w:hAnsi="Courier New" w:cs="Courier New" w:hint="default"/>
+      </w:rPr>
+    </w:lvl>
+    <w:lvl w:ilvl="2" w:tplc="040A0005" w:tentative="1">
+      <w:start w:val="1"/>
+      <w:numFmt w:val="bullet"/>
+      <w:lvlText w:val=""/>
+      <w:lvlJc w:val="left"/>
+      <w:pPr>
+        <w:ind w:left="2160" w:hanging="360"/>
+      </w:pPr>
+      <w:rPr>
+        <w:rFonts w:ascii="Wingdings" w:hAnsi="Wingdings" w:hint="default"/>
+      </w:rPr>
+    </w:lvl>
+    <w:lvl w:ilvl="3" w:tplc="040A0001" w:tentative="1">
+      <w:start w:val="1"/>
+      <w:numFmt w:val="bullet"/>
+      <w:lvlText w:val=""/>
+      <w:lvlJc w:val="left"/>
+      <w:pPr>
+        <w:ind w:left="2880" w:hanging="360"/>
+      </w:pPr>
+      <w:rPr>
+        <w:rFonts w:ascii="Symbol" w:hAnsi="Symbol" w:hint="default"/>
+      </w:rPr>
+    </w:lvl>
+    <w:lvl w:ilvl="4" w:tplc="040A0003" w:tentative="1">
+      <w:start w:val="1"/>
+      <w:numFmt w:val="bullet"/>
+      <w:lvlText w:val="o"/>
+      <w:lvlJc w:val="left"/>
+      <w:pPr>
+        <w:ind w:left="3600" w:hanging="360"/>
+      </w:pPr>
+      <w:rPr>
+        <w:rFonts w:ascii="Courier New" w:hAnsi="Courier New" w:cs="Courier New" w:hint="default"/>
+      </w:rPr>
+    </w:lvl>
+    <w:lvl w:ilvl="5" w:tplc="040A0005" w:tentative="1">
+      <w:start w:val="1"/>
+      <w:numFmt w:val="bullet"/>
+      <w:lvlText w:val=""/>
+      <w:lvlJc w:val="left"/>
+      <w:pPr>
+        <w:ind w:left="4320" w:hanging="360"/>
+      </w:pPr>
+      <w:rPr>
+        <w:rFonts w:ascii="Wingdings" w:hAnsi="Wingdings" w:hint="default"/>
+      </w:rPr>
+    </w:lvl>
+    <w:lvl w:ilvl="6" w:tplc="040A0001" w:tentative="1">
+      <w:start w:val="1"/>
+      <w:numFmt w:val="bullet"/>
+      <w:lvlText w:val=""/>
+      <w:lvlJc w:val="left"/>
+      <w:pPr>
+        <w:ind w:left="5040" w:hanging="360"/>
+      </w:pPr>
+      <w:rPr>
+        <w:rFonts w:ascii="Symbol" w:hAnsi="Symbol" w:hint="default"/>
+      </w:rPr>
+    </w:lvl>
+    <w:lvl w:ilvl="7" w:tplc="040A0003" w:tentative="1">
+      <w:start w:val="1"/>
+      <w:numFmt w:val="bullet"/>
+      <w:lvlText w:val="o"/>
+      <w:lvlJc w:val="left"/>
+      <w:pPr>
+        <w:ind w:left="5760" w:hanging="360"/>
+      </w:pPr>
+      <w:rPr>
+        <w:rFonts w:ascii="Courier New" w:hAnsi="Courier New" w:cs="Courier New" w:hint="default"/>
+      </w:rPr>
+    </w:lvl>
+    <w:lvl w:ilvl="8" w:tplc="040A0005" w:tentative="1">
+      <w:start w:val="1"/>
+      <w:numFmt w:val="bullet"/>
+      <w:lvlText w:val=""/>
+      <w:lvlJc w:val="left"/>
+      <w:pPr>
+        <w:ind w:left="6480" w:hanging="360"/>
+      </w:pPr>
+      <w:rPr>
+        <w:rFonts w:ascii="Wingdings" w:hAnsi="Wingdings" w:hint="default"/>
+      </w:rPr>
+    </w:lvl>
+  </w:abstractNum>
+  <w:abstractNum w:abstractNumId="3" w15:restartNumberingAfterBreak="0">
     <w:nsid w:val="63480FB4"/>
     <w:multiLevelType w:val="hybridMultilevel"/>
     <w:tmpl w:val="BBFC433E"/>
@@ -2047,10 +4320,16 @@
     </w:lvl>
   </w:abstractNum>
   <w:num w:numId="1" w16cid:durableId="1329016655">
+    <w:abstractNumId w:val="1"/>
+  </w:num>
+  <w:num w:numId="2" w16cid:durableId="1313828488">
+    <w:abstractNumId w:val="3"/>
+  </w:num>
+  <w:num w:numId="3" w16cid:durableId="1754007504">
     <w:abstractNumId w:val="0"/>
   </w:num>
-  <w:num w:numId="2" w16cid:durableId="1313828488">
-    <w:abstractNumId w:val="1"/>
+  <w:num w:numId="4" w16cid:durableId="810635978">
+    <w:abstractNumId w:val="2"/>
   </w:num>
 </w:numbering>
 </file>
@@ -2465,13 +4744,13 @@
       <w:lang w:eastAsia="es-ES"/>
     </w:rPr>
   </w:style>
-  <w:style w:type="character" w:default="1" w:styleId="DefaultParagraphFont">
+  <w:style w:type="character" w:default="1" w:styleId="Fuentedeprrafopredeter">
     <w:name w:val="Default Paragraph Font"/>
     <w:uiPriority w:val="1"/>
     <w:semiHidden/>
     <w:unhideWhenUsed/>
   </w:style>
-  <w:style w:type="table" w:default="1" w:styleId="TableNormal">
+  <w:style w:type="table" w:default="1" w:styleId="Tablanormal">
     <w:name w:val="Normal Table"/>
     <w:uiPriority w:val="99"/>
     <w:semiHidden/>
@@ -2486,13 +4765,13 @@
       </w:tblCellMar>
     </w:tblPr>
   </w:style>
-  <w:style w:type="numbering" w:default="1" w:styleId="NoList">
+  <w:style w:type="numbering" w:default="1" w:styleId="Sinlista">
     <w:name w:val="No List"/>
     <w:uiPriority w:val="99"/>
     <w:semiHidden/>
     <w:unhideWhenUsed/>
   </w:style>
-  <w:style w:type="paragraph" w:styleId="ListParagraph">
+  <w:style w:type="paragraph" w:styleId="Prrafodelista">
     <w:name w:val="List Paragraph"/>
     <w:basedOn w:val="Normal"/>
     <w:uiPriority w:val="34"/>
@@ -2522,10 +4801,10 @@
       </w:tblCellMar>
     </w:tblPr>
   </w:style>
-  <w:style w:type="paragraph" w:styleId="Header">
+  <w:style w:type="paragraph" w:styleId="Encabezado">
     <w:name w:val="header"/>
     <w:basedOn w:val="Normal"/>
-    <w:link w:val="HeaderChar"/>
+    <w:link w:val="EncabezadoCar"/>
     <w:uiPriority w:val="99"/>
     <w:unhideWhenUsed/>
     <w:rsid w:val="002A4BA4"/>
@@ -2537,10 +4816,10 @@
       <w:spacing w:after="0" w:line="240" w:lineRule="auto"/>
     </w:pPr>
   </w:style>
-  <w:style w:type="character" w:customStyle="1" w:styleId="HeaderChar">
-    <w:name w:val="Header Char"/>
-    <w:basedOn w:val="DefaultParagraphFont"/>
-    <w:link w:val="Header"/>
+  <w:style w:type="character" w:customStyle="1" w:styleId="EncabezadoCar">
+    <w:name w:val="Encabezado Car"/>
+    <w:basedOn w:val="Fuentedeprrafopredeter"/>
+    <w:link w:val="Encabezado"/>
     <w:uiPriority w:val="99"/>
     <w:rsid w:val="002A4BA4"/>
     <w:rPr>
@@ -2549,10 +4828,10 @@
       <w:lang w:eastAsia="es-ES"/>
     </w:rPr>
   </w:style>
-  <w:style w:type="paragraph" w:styleId="Footer">
+  <w:style w:type="paragraph" w:styleId="Piedepgina">
     <w:name w:val="footer"/>
     <w:basedOn w:val="Normal"/>
-    <w:link w:val="FooterChar"/>
+    <w:link w:val="PiedepginaCar"/>
     <w:uiPriority w:val="99"/>
     <w:unhideWhenUsed/>
     <w:rsid w:val="002A4BA4"/>
@@ -2564,10 +4843,10 @@
       <w:spacing w:after="0" w:line="240" w:lineRule="auto"/>
     </w:pPr>
   </w:style>
-  <w:style w:type="character" w:customStyle="1" w:styleId="FooterChar">
-    <w:name w:val="Footer Char"/>
-    <w:basedOn w:val="DefaultParagraphFont"/>
-    <w:link w:val="Footer"/>
+  <w:style w:type="character" w:customStyle="1" w:styleId="PiedepginaCar">
+    <w:name w:val="Pie de página Car"/>
+    <w:basedOn w:val="Fuentedeprrafopredeter"/>
+    <w:link w:val="Piedepgina"/>
     <w:uiPriority w:val="99"/>
     <w:rsid w:val="002A4BA4"/>
     <w:rPr>
@@ -2576,9 +4855,9 @@
       <w:lang w:eastAsia="es-ES"/>
     </w:rPr>
   </w:style>
-  <w:style w:type="character" w:styleId="Hyperlink">
+  <w:style w:type="character" w:styleId="Hipervnculo">
     <w:name w:val="Hyperlink"/>
-    <w:basedOn w:val="DefaultParagraphFont"/>
+    <w:basedOn w:val="Fuentedeprrafopredeter"/>
     <w:uiPriority w:val="99"/>
     <w:unhideWhenUsed/>
     <w:rsid w:val="00E04DD0"/>
@@ -2587,9 +4866,9 @@
       <w:u w:val="single"/>
     </w:rPr>
   </w:style>
-  <w:style w:type="character" w:styleId="UnresolvedMention">
+  <w:style w:type="character" w:styleId="Mencinsinresolver">
     <w:name w:val="Unresolved Mention"/>
-    <w:basedOn w:val="DefaultParagraphFont"/>
+    <w:basedOn w:val="Fuentedeprrafopredeter"/>
     <w:uiPriority w:val="99"/>
     <w:semiHidden/>
     <w:unhideWhenUsed/>
@@ -2599,9 +4878,9 @@
       <w:shd w:val="clear" w:color="auto" w:fill="E1DFDD"/>
     </w:rPr>
   </w:style>
-  <w:style w:type="character" w:styleId="FollowedHyperlink">
+  <w:style w:type="character" w:styleId="Hipervnculovisitado">
     <w:name w:val="FollowedHyperlink"/>
-    <w:basedOn w:val="DefaultParagraphFont"/>
+    <w:basedOn w:val="Fuentedeprrafopredeter"/>
     <w:uiPriority w:val="99"/>
     <w:semiHidden/>
     <w:unhideWhenUsed/>

</xml_diff>

<commit_message>
Added link of the video to the report and save it as a PDF
</commit_message>
<xml_diff>
--- a/Memoria.docx
+++ b/Memoria.docx
@@ -326,7 +326,7 @@
         <w:spacing w:line="360" w:lineRule="auto"/>
         <w:ind w:right="147"/>
         <w:rPr>
-          <w:rStyle w:val="Hyperlink"/>
+          <w:rStyle w:val="Hipervnculo"/>
         </w:rPr>
       </w:pPr>
       <w:r>
@@ -358,7 +358,7 @@
       <w:hyperlink r:id="rId8" w:history="1">
         <w:r>
           <w:rPr>
-            <w:rStyle w:val="Hyperlink"/>
+            <w:rStyle w:val="Hipervnculo"/>
           </w:rPr>
           <w:t>https://www.booking.com</w:t>
         </w:r>
@@ -838,7 +838,7 @@
                 <v:stroke joinstyle="miter"/>
                 <v:path gradientshapeok="t" o:connecttype="rect"/>
               </v:shapetype>
-              <v:shape id="Text Box 6" o:spid="_x0000_s1026" type="#_x0000_t202" style="position:absolute;left:0;text-align:left;margin-left:327.35pt;margin-top:373.05pt;width:101.9pt;height:55.5pt;z-index:251658240;visibility:visible;mso-wrap-style:square;mso-width-percent:0;mso-wrap-distance-left:9pt;mso-wrap-distance-top:0;mso-wrap-distance-right:9pt;mso-wrap-distance-bottom:0;mso-position-horizontal:absolute;mso-position-horizontal-relative:text;mso-position-vertical:absolute;mso-position-vertical-relative:text;mso-width-percent:0;mso-width-relative:margin;v-text-anchor:top" o:gfxdata="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" filled="f" stroked="f" strokeweight=".5pt">
+              <v:shape id="Text Box 6" o:spid="_x0000_s1026" type="#_x0000_t202" style="position:absolute;left:0;text-align:left;margin-left:327.35pt;margin-top:373.05pt;width:101.9pt;height:55.5pt;z-index:251658240;visibility:visible;mso-wrap-style:square;mso-width-percent:0;mso-wrap-distance-left:9pt;mso-wrap-distance-top:0;mso-wrap-distance-right:9pt;mso-wrap-distance-bottom:0;mso-position-horizontal:absolute;mso-position-horizontal-relative:text;mso-position-vertical:absolute;mso-position-vertical-relative:text;mso-width-percent:0;mso-width-relative:margin;v-text-anchor:top" o:gfxdata="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" filled="f" stroked="f" strokeweight=".5pt">
                 <v:textbox>
                   <w:txbxContent>
                     <w:p>
@@ -1120,7 +1120,6 @@
                                   <w:szCs w:val="16"/>
                                 </w:rPr>
                               </w:pPr>
-                              <w:proofErr w:type="spellStart"/>
                               <w:r>
                                 <w:rPr>
                                   <w:b/>
@@ -1131,7 +1130,6 @@
                                 </w:rPr>
                                 <w:t>Hotel_images</w:t>
                               </w:r>
-                              <w:proofErr w:type="spellEnd"/>
                             </w:p>
                           </w:txbxContent>
                         </wps:txbx>
@@ -1156,8 +1154,8 @@
           </mc:Choice>
           <mc:Fallback>
             <w:pict>
-              <v:group w14:anchorId="5CB9AD4F" id="Group 11" o:spid="_x0000_s1027" style="position:absolute;left:0;text-align:left;margin-left:0;margin-top:12.7pt;width:810.75pt;height:461.9pt;z-index:251663360;mso-position-horizontal:center;mso-position-horizontal-relative:margin;mso-width-relative:margin;mso-height-relative:margin" coordsize="102965,58769" o:gfxdata="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">
-                <v:group id="Group 3" o:spid="_x0000_s1028" style="position:absolute;width:102965;height:58769" coordsize="102965,58769" o:gfxdata="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">
+              <v:group w14:anchorId="5CB9AD4F" id="Group 11" o:spid="_x0000_s1027" style="position:absolute;left:0;text-align:left;margin-left:0;margin-top:12.7pt;width:810.75pt;height:461.9pt;z-index:251663360;mso-position-horizontal:center;mso-position-horizontal-relative:margin;mso-width-relative:margin;mso-height-relative:margin" coordsize="102965,58769" o:gfxdata="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